<commit_message>
started project in eclipse,creating outline of classes
</commit_message>
<xml_diff>
--- a/JavaFinalProjectResearch.docx
+++ b/JavaFinalProjectResearch.docx
@@ -6,6 +6,13 @@
       <w:r>
         <w:t>Project: SP2019_PROJECT_Valeriano</w:t>
       </w:r>
+    </w:p>
+    <w:p>
+      <w:r>
+        <w:t>(word wrap alt+shift+Y)</w:t>
+      </w:r>
+      <w:bookmarkStart w:id="0" w:name="_GoBack"/>
+      <w:bookmarkEnd w:id="0"/>
     </w:p>
     <w:p>
       <w:pPr>
@@ -323,6 +330,7 @@
         <w:rPr>
           <w:b/>
         </w:rPr>
+        <w:lastRenderedPageBreak/>
         <w:t>Ending Day Report</w:t>
       </w:r>
       <w:r>
@@ -353,7 +361,6 @@
         </w:numPr>
       </w:pPr>
       <w:r>
-        <w:lastRenderedPageBreak/>
         <w:t>Ask users what day to run the report in using this format: mm/dd/yyyy</w:t>
       </w:r>
     </w:p>
@@ -467,8 +474,6 @@
       <w:r>
         <w:t>Call object’s corresponding DisplayReport method</w:t>
       </w:r>
-      <w:bookmarkStart w:id="0" w:name="_GoBack"/>
-      <w:bookmarkEnd w:id="0"/>
     </w:p>
     <w:p>
       <w:pPr>
@@ -964,6 +969,7 @@
         </w:numPr>
       </w:pPr>
       <w:r>
+        <w:lastRenderedPageBreak/>
         <w:t># of SP193 units</w:t>
       </w:r>
     </w:p>
@@ -984,7 +990,6 @@
         <w:ind w:left="1080"/>
       </w:pPr>
       <w:r>
-        <w:lastRenderedPageBreak/>
         <w:t>---------------------------------------------------------------------------------------------------</w:t>
       </w:r>
     </w:p>
@@ -1578,6 +1583,7 @@
         </w:numPr>
       </w:pPr>
       <w:r>
+        <w:lastRenderedPageBreak/>
         <w:t># of SP192 units sold</w:t>
       </w:r>
     </w:p>
@@ -1620,7 +1626,6 @@
         <w:rPr>
           <w:noProof/>
         </w:rPr>
-        <w:lastRenderedPageBreak/>
         <w:drawing>
           <wp:inline distT="0" distB="0" distL="0" distR="0" wp14:anchorId="2740EEAA" wp14:editId="1D52C425">
             <wp:extent cx="1743075" cy="400050"/>
@@ -1992,6 +1997,7 @@
         <w:rPr>
           <w:b/>
         </w:rPr>
+        <w:lastRenderedPageBreak/>
         <w:t>Printing out a receipt</w:t>
       </w:r>
     </w:p>
@@ -2007,7 +2013,6 @@
         <w:rPr>
           <w:noProof/>
         </w:rPr>
-        <w:lastRenderedPageBreak/>
         <w:drawing>
           <wp:inline distT="0" distB="0" distL="0" distR="0" wp14:anchorId="51CE10B5" wp14:editId="627D9C5B">
             <wp:extent cx="3324225" cy="2543175"/>

</xml_diff>

<commit_message>
working on project... trying to figure out best place to create tracking #... making file methods
</commit_message>
<xml_diff>
--- a/JavaFinalProjectResearch.docx
+++ b/JavaFinalProjectResearch.docx
@@ -9,10 +9,16 @@
     </w:p>
     <w:p>
       <w:r>
-        <w:t>(word wrap alt+shift+Y)</w:t>
-      </w:r>
-      <w:bookmarkStart w:id="0" w:name="_GoBack"/>
-      <w:bookmarkEnd w:id="0"/>
+        <w:t xml:space="preserve">(word wrap </w:t>
+      </w:r>
+      <w:proofErr w:type="spellStart"/>
+      <w:r>
+        <w:t>alt+shift+Y</w:t>
+      </w:r>
+      <w:proofErr w:type="spellEnd"/>
+      <w:r>
+        <w:t>)</w:t>
+      </w:r>
     </w:p>
     <w:p>
       <w:pPr>
@@ -266,7 +272,15 @@
         <w:t xml:space="preserve"> (for each time Sale Product is called</w:t>
       </w:r>
       <w:r>
-        <w:t>, increase  the transaction number by 1</w:t>
+        <w:t xml:space="preserve">, </w:t>
+      </w:r>
+      <w:proofErr w:type="gramStart"/>
+      <w:r>
+        <w:t>increase  the</w:t>
+      </w:r>
+      <w:proofErr w:type="gramEnd"/>
+      <w:r>
+        <w:t xml:space="preserve"> transaction number by 1</w:t>
       </w:r>
       <w:r>
         <w:t>)</w:t>
@@ -361,8 +375,21 @@
         </w:numPr>
       </w:pPr>
       <w:r>
-        <w:t>Ask users what day to run the report in using this format: mm/dd/yyyy</w:t>
-      </w:r>
+        <w:t>Ask users what day to run the report in using this format: mm/</w:t>
+      </w:r>
+      <w:proofErr w:type="spellStart"/>
+      <w:r>
+        <w:t>dd</w:t>
+      </w:r>
+      <w:proofErr w:type="spellEnd"/>
+      <w:r>
+        <w:t>/</w:t>
+      </w:r>
+      <w:proofErr w:type="spellStart"/>
+      <w:r>
+        <w:t>yyyy</w:t>
+      </w:r>
+      <w:proofErr w:type="spellEnd"/>
     </w:p>
     <w:p>
       <w:pPr>
@@ -376,7 +403,23 @@
         <w:t>Tokenize str</w:t>
       </w:r>
       <w:r>
-        <w:t>ing into mm, dd, yyyy and</w:t>
+        <w:t xml:space="preserve">ing into mm, </w:t>
+      </w:r>
+      <w:proofErr w:type="spellStart"/>
+      <w:r>
+        <w:t>dd</w:t>
+      </w:r>
+      <w:proofErr w:type="spellEnd"/>
+      <w:r>
+        <w:t xml:space="preserve">, </w:t>
+      </w:r>
+      <w:proofErr w:type="spellStart"/>
+      <w:r>
+        <w:t>yyyy</w:t>
+      </w:r>
+      <w:proofErr w:type="spellEnd"/>
+      <w:r>
+        <w:t xml:space="preserve"> and</w:t>
       </w:r>
       <w:r>
         <w:t xml:space="preserve"> create or</w:t>
@@ -408,6 +451,8 @@
           <w:numId w:val="1"/>
         </w:numPr>
       </w:pPr>
+      <w:bookmarkStart w:id="0" w:name="_GoBack"/>
+      <w:bookmarkEnd w:id="0"/>
       <w:r>
         <w:t>Open that file for reading (use a scanner)</w:t>
       </w:r>
@@ -421,7 +466,15 @@
         </w:numPr>
       </w:pPr>
       <w:r>
-        <w:t>Call TokenizeLine for each line and add up # of units sold</w:t>
+        <w:t xml:space="preserve">Call </w:t>
+      </w:r>
+      <w:proofErr w:type="spellStart"/>
+      <w:r>
+        <w:t>TokenizeLine</w:t>
+      </w:r>
+      <w:proofErr w:type="spellEnd"/>
+      <w:r>
+        <w:t xml:space="preserve"> for each line and add up # of units sold</w:t>
       </w:r>
     </w:p>
     <w:p>
@@ -472,7 +525,15 @@
         </w:numPr>
       </w:pPr>
       <w:r>
-        <w:t>Call object’s corresponding DisplayReport method</w:t>
+        <w:t xml:space="preserve">Call object’s corresponding </w:t>
+      </w:r>
+      <w:proofErr w:type="spellStart"/>
+      <w:r>
+        <w:t>DisplayReport</w:t>
+      </w:r>
+      <w:proofErr w:type="spellEnd"/>
+      <w:r>
+        <w:t xml:space="preserve"> method</w:t>
       </w:r>
     </w:p>
     <w:p>
@@ -605,8 +666,13 @@
         </w:numPr>
       </w:pPr>
       <w:r>
-        <w:t>Ask users what month to run the report in using this format: mm/yyyy</w:t>
-      </w:r>
+        <w:t>Ask users what month to run the report in using this format: mm/</w:t>
+      </w:r>
+      <w:proofErr w:type="spellStart"/>
+      <w:r>
+        <w:t>yyyy</w:t>
+      </w:r>
+      <w:proofErr w:type="spellEnd"/>
     </w:p>
     <w:p>
       <w:pPr>
@@ -620,7 +686,15 @@
         <w:t>Tokenize input string into mm and</w:t>
       </w:r>
       <w:r>
-        <w:t xml:space="preserve"> yyyy then create or look for a file called </w:t>
+        <w:t xml:space="preserve"> </w:t>
+      </w:r>
+      <w:proofErr w:type="spellStart"/>
+      <w:r>
+        <w:t>yyyy</w:t>
+      </w:r>
+      <w:proofErr w:type="spellEnd"/>
+      <w:r>
+        <w:t xml:space="preserve"> then create or look for a file called </w:t>
       </w:r>
       <w:r>
         <w:rPr>
@@ -653,7 +727,15 @@
         </w:numPr>
       </w:pPr>
       <w:r>
-        <w:t>Call TokenizeLine for each line and add up # of units sold</w:t>
+        <w:t xml:space="preserve">Call </w:t>
+      </w:r>
+      <w:proofErr w:type="spellStart"/>
+      <w:r>
+        <w:t>TokenizeLine</w:t>
+      </w:r>
+      <w:proofErr w:type="spellEnd"/>
+      <w:r>
+        <w:t xml:space="preserve"> for each line and add up # of units sold</w:t>
       </w:r>
     </w:p>
     <w:p>
@@ -704,7 +786,15 @@
         </w:numPr>
       </w:pPr>
       <w:r>
-        <w:t>Call object’s corresponding DisplayReport method</w:t>
+        <w:t xml:space="preserve">Call object’s corresponding </w:t>
+      </w:r>
+      <w:proofErr w:type="spellStart"/>
+      <w:r>
+        <w:t>DisplayReport</w:t>
+      </w:r>
+      <w:proofErr w:type="spellEnd"/>
+      <w:r>
+        <w:t xml:space="preserve"> method</w:t>
       </w:r>
     </w:p>
     <w:p>
@@ -816,8 +906,13 @@
         </w:numPr>
       </w:pPr>
       <w:r>
-        <w:t>Ask user for which year to run the report in format of yyyy</w:t>
-      </w:r>
+        <w:t xml:space="preserve">Ask user for which year to run the report in format of </w:t>
+      </w:r>
+      <w:proofErr w:type="spellStart"/>
+      <w:r>
+        <w:t>yyyy</w:t>
+      </w:r>
+      <w:proofErr w:type="spellEnd"/>
     </w:p>
     <w:p>
       <w:pPr>
@@ -849,7 +944,15 @@
         </w:numPr>
       </w:pPr>
       <w:r>
-        <w:t>Call TokenizeLine for each line and add up # of units sold</w:t>
+        <w:t xml:space="preserve">Call </w:t>
+      </w:r>
+      <w:proofErr w:type="spellStart"/>
+      <w:r>
+        <w:t>TokenizeLine</w:t>
+      </w:r>
+      <w:proofErr w:type="spellEnd"/>
+      <w:r>
+        <w:t xml:space="preserve"> for each line and add up # of units sold</w:t>
       </w:r>
     </w:p>
     <w:p>
@@ -900,7 +1003,15 @@
         </w:numPr>
       </w:pPr>
       <w:r>
-        <w:t>Call object’s corresponding DisplayReport method</w:t>
+        <w:t xml:space="preserve">Call object’s corresponding </w:t>
+      </w:r>
+      <w:proofErr w:type="spellStart"/>
+      <w:r>
+        <w:t>DisplayReport</w:t>
+      </w:r>
+      <w:proofErr w:type="spellEnd"/>
+      <w:r>
+        <w:t xml:space="preserve"> method</w:t>
       </w:r>
     </w:p>
     <w:p>
@@ -911,12 +1022,14 @@
           <w:numId w:val="1"/>
         </w:numPr>
       </w:pPr>
+      <w:proofErr w:type="spellStart"/>
       <w:r>
         <w:rPr>
           <w:b/>
         </w:rPr>
         <w:t>TokenizeLine</w:t>
       </w:r>
+      <w:proofErr w:type="spellEnd"/>
       <w:r>
         <w:rPr>
           <w:b/>
@@ -1100,10 +1213,14 @@
           <w:ilvl w:val="1"/>
           <w:numId w:val="1"/>
         </w:numPr>
-      </w:pPr>
-      <w:r>
-        <w:rPr>
-          <w:b/>
+        <w:rPr>
+          <w:highlight w:val="yellow"/>
+        </w:rPr>
+      </w:pPr>
+      <w:r>
+        <w:rPr>
+          <w:b/>
+          <w:highlight w:val="yellow"/>
         </w:rPr>
         <w:t>Constructor</w:t>
       </w:r>
@@ -1127,13 +1244,20 @@
           <w:ilvl w:val="1"/>
           <w:numId w:val="1"/>
         </w:numPr>
-      </w:pPr>
-      <w:r>
+        <w:rPr>
+          <w:highlight w:val="yellow"/>
+        </w:rPr>
+      </w:pPr>
+      <w:r>
+        <w:rPr>
+          <w:highlight w:val="yellow"/>
+        </w:rPr>
         <w:t>C</w:t>
       </w:r>
       <w:r>
         <w:rPr>
           <w:b/>
+          <w:highlight w:val="yellow"/>
         </w:rPr>
         <w:t>alculating earnings from the SP191s sold</w:t>
       </w:r>
@@ -1157,10 +1281,14 @@
           <w:ilvl w:val="1"/>
           <w:numId w:val="1"/>
         </w:numPr>
-      </w:pPr>
-      <w:r>
-        <w:rPr>
-          <w:b/>
+        <w:rPr>
+          <w:highlight w:val="yellow"/>
+        </w:rPr>
+      </w:pPr>
+      <w:r>
+        <w:rPr>
+          <w:b/>
+          <w:highlight w:val="yellow"/>
         </w:rPr>
         <w:t>Calculating earnings from the SP192s sold</w:t>
       </w:r>
@@ -1187,10 +1315,14 @@
           <w:ilvl w:val="1"/>
           <w:numId w:val="1"/>
         </w:numPr>
-      </w:pPr>
-      <w:r>
-        <w:rPr>
-          <w:b/>
+        <w:rPr>
+          <w:highlight w:val="yellow"/>
+        </w:rPr>
+      </w:pPr>
+      <w:r>
+        <w:rPr>
+          <w:b/>
+          <w:highlight w:val="yellow"/>
         </w:rPr>
         <w:t>Calculating earnings from the SP193s sold</w:t>
       </w:r>
@@ -1223,10 +1355,14 @@
           <w:ilvl w:val="1"/>
           <w:numId w:val="1"/>
         </w:numPr>
-      </w:pPr>
-      <w:r>
-        <w:rPr>
-          <w:b/>
+        <w:rPr>
+          <w:highlight w:val="yellow"/>
+        </w:rPr>
+      </w:pPr>
+      <w:r>
+        <w:rPr>
+          <w:b/>
+          <w:highlight w:val="yellow"/>
         </w:rPr>
         <w:t>Calculate sub total</w:t>
       </w:r>
@@ -1250,10 +1386,14 @@
           <w:ilvl w:val="1"/>
           <w:numId w:val="1"/>
         </w:numPr>
-      </w:pPr>
-      <w:r>
-        <w:rPr>
-          <w:b/>
+        <w:rPr>
+          <w:highlight w:val="yellow"/>
+        </w:rPr>
+      </w:pPr>
+      <w:r>
+        <w:rPr>
+          <w:b/>
+          <w:highlight w:val="yellow"/>
         </w:rPr>
         <w:t>Calculate Tax</w:t>
       </w:r>
@@ -1281,6 +1421,7 @@
       <w:r>
         <w:rPr>
           <w:b/>
+          <w:highlight w:val="yellow"/>
         </w:rPr>
         <w:t>Calculate total</w:t>
       </w:r>
@@ -1304,10 +1445,14 @@
           <w:ilvl w:val="1"/>
           <w:numId w:val="1"/>
         </w:numPr>
-      </w:pPr>
-      <w:r>
-        <w:rPr>
-          <w:b/>
+        <w:rPr>
+          <w:highlight w:val="yellow"/>
+        </w:rPr>
+      </w:pPr>
+      <w:r>
+        <w:rPr>
+          <w:b/>
+          <w:highlight w:val="yellow"/>
         </w:rPr>
         <w:t>Calculate Balance</w:t>
       </w:r>
@@ -1366,18 +1511,6 @@
         </w:numPr>
       </w:pPr>
       <w:r>
-        <w:t>File name example for 03/04/2019 is DaySale_20190304.txt</w:t>
-      </w:r>
-    </w:p>
-    <w:p>
-      <w:pPr>
-        <w:pStyle w:val="ListParagraph"/>
-        <w:numPr>
-          <w:ilvl w:val="2"/>
-          <w:numId w:val="1"/>
-        </w:numPr>
-      </w:pPr>
-      <w:r>
         <w:t>A line is split into 4 columns for…</w:t>
       </w:r>
     </w:p>
@@ -1393,10 +1526,22 @@
         <w:t>Transaction</w:t>
       </w:r>
       <w:r>
-        <w:t xml:space="preserve"> # (the day followed by 4 0s… so if date is 4/19 then 190000. Transaction # increased every time Sale Product called</w:t>
+        <w:t xml:space="preserve"> # (the day followed by 3</w:t>
+      </w:r>
+      <w:r>
+        <w:t xml:space="preserve"> 0s</w:t>
+      </w:r>
+      <w:r>
+        <w:t xml:space="preserve"> and a 1… so if date is 4/19 then 190001</w:t>
+      </w:r>
+      <w:r>
+        <w:t>. Transaction # increased every time Sale Product called</w:t>
       </w:r>
       <w:r>
         <w:t>)</w:t>
+      </w:r>
+      <w:r>
+        <w:t xml:space="preserve"> (transaction # declared in Ending Day Report)</w:t>
       </w:r>
     </w:p>
     <w:p>
@@ -1535,18 +1680,6 @@
         </w:numPr>
       </w:pPr>
       <w:r>
-        <w:t>File name example for March 2019 is MonthSale_201903.txt</w:t>
-      </w:r>
-    </w:p>
-    <w:p>
-      <w:pPr>
-        <w:pStyle w:val="ListParagraph"/>
-        <w:numPr>
-          <w:ilvl w:val="2"/>
-          <w:numId w:val="1"/>
-        </w:numPr>
-      </w:pPr>
-      <w:r>
         <w:t>4 columns for…</w:t>
       </w:r>
     </w:p>
@@ -1583,19 +1716,19 @@
         </w:numPr>
       </w:pPr>
       <w:r>
+        <w:t># of SP192 units sold</w:t>
+      </w:r>
+    </w:p>
+    <w:p>
+      <w:pPr>
+        <w:pStyle w:val="ListParagraph"/>
+        <w:numPr>
+          <w:ilvl w:val="3"/>
+          <w:numId w:val="1"/>
+        </w:numPr>
+      </w:pPr>
+      <w:r>
         <w:lastRenderedPageBreak/>
-        <w:t># of SP192 units sold</w:t>
-      </w:r>
-    </w:p>
-    <w:p>
-      <w:pPr>
-        <w:pStyle w:val="ListParagraph"/>
-        <w:numPr>
-          <w:ilvl w:val="3"/>
-          <w:numId w:val="1"/>
-        </w:numPr>
-      </w:pPr>
-      <w:r>
         <w:t># of SP193 units sold</w:t>
       </w:r>
     </w:p>
@@ -1693,18 +1826,6 @@
         </w:numPr>
       </w:pPr>
       <w:r>
-        <w:t>File name for year 2019 would be YearSale_2019.txt</w:t>
-      </w:r>
-    </w:p>
-    <w:p>
-      <w:pPr>
-        <w:pStyle w:val="ListParagraph"/>
-        <w:numPr>
-          <w:ilvl w:val="2"/>
-          <w:numId w:val="1"/>
-        </w:numPr>
-      </w:pPr>
-      <w:r>
         <w:t>4 columns for…</w:t>
       </w:r>
     </w:p>
@@ -1822,11 +1943,25 @@
           <w:numId w:val="1"/>
         </w:numPr>
       </w:pPr>
-      <w:r>
-        <w:rPr>
-          <w:b/>
-        </w:rPr>
-        <w:t>DisplayReport (overrides for month, day, year or switch…)</w:t>
+      <w:proofErr w:type="spellStart"/>
+      <w:r>
+        <w:rPr>
+          <w:b/>
+        </w:rPr>
+        <w:t>DisplayReport</w:t>
+      </w:r>
+      <w:proofErr w:type="spellEnd"/>
+      <w:r>
+        <w:rPr>
+          <w:b/>
+        </w:rPr>
+        <w:t xml:space="preserve"> </w:t>
+      </w:r>
+      <w:r>
+        <w:rPr>
+          <w:b/>
+        </w:rPr>
+        <w:t>methods</w:t>
       </w:r>
     </w:p>
     <w:p>
@@ -1997,22 +2132,22 @@
         <w:rPr>
           <w:b/>
         </w:rPr>
+        <w:t>Printing out a receipt</w:t>
+      </w:r>
+    </w:p>
+    <w:p>
+      <w:pPr>
+        <w:pStyle w:val="ListParagraph"/>
+        <w:numPr>
+          <w:ilvl w:val="2"/>
+          <w:numId w:val="1"/>
+        </w:numPr>
+      </w:pPr>
+      <w:r>
+        <w:rPr>
+          <w:noProof/>
+        </w:rPr>
         <w:lastRenderedPageBreak/>
-        <w:t>Printing out a receipt</w:t>
-      </w:r>
-    </w:p>
-    <w:p>
-      <w:pPr>
-        <w:pStyle w:val="ListParagraph"/>
-        <w:numPr>
-          <w:ilvl w:val="2"/>
-          <w:numId w:val="1"/>
-        </w:numPr>
-      </w:pPr>
-      <w:r>
-        <w:rPr>
-          <w:noProof/>
-        </w:rPr>
         <w:drawing>
           <wp:inline distT="0" distB="0" distL="0" distR="0" wp14:anchorId="51CE10B5" wp14:editId="627D9C5B">
             <wp:extent cx="3324225" cy="2543175"/>

</xml_diff>

<commit_message>
continued progress, finished data type class and now in the middle of driver class
</commit_message>
<xml_diff>
--- a/JavaFinalProjectResearch.docx
+++ b/JavaFinalProjectResearch.docx
@@ -9,15 +9,7 @@
     </w:p>
     <w:p>
       <w:r>
-        <w:t xml:space="preserve">(word wrap </w:t>
-      </w:r>
-      <w:proofErr w:type="spellStart"/>
-      <w:r>
-        <w:t>alt+shift+Y</w:t>
-      </w:r>
-      <w:proofErr w:type="spellEnd"/>
-      <w:r>
-        <w:t>)</w:t>
+        <w:t>(word wrap alt+shift+Y)</w:t>
       </w:r>
     </w:p>
     <w:p>
@@ -64,6 +56,35 @@
         </w:rPr>
         <w:t>Driver class: SaleSP19Report_Valeriano</w:t>
       </w:r>
+    </w:p>
+    <w:p>
+      <w:pPr>
+        <w:pStyle w:val="ListParagraph"/>
+      </w:pPr>
+      <w:r>
+        <w:t>Variables:</w:t>
+      </w:r>
+    </w:p>
+    <w:p>
+      <w:pPr>
+        <w:pStyle w:val="ListParagraph"/>
+        <w:numPr>
+          <w:ilvl w:val="0"/>
+          <w:numId w:val="2"/>
+        </w:numPr>
+      </w:pPr>
+      <w:r>
+        <w:t>Current date</w:t>
+      </w:r>
+      <w:bookmarkStart w:id="0" w:name="_GoBack"/>
+      <w:bookmarkEnd w:id="0"/>
+    </w:p>
+    <w:p>
+      <w:pPr>
+        <w:rPr>
+          <w:b/>
+        </w:rPr>
+      </w:pPr>
     </w:p>
     <w:p>
       <w:pPr>
@@ -244,6 +265,9 @@
       <w:r>
         <w:t xml:space="preserve"> instance of data class</w:t>
       </w:r>
+      <w:r>
+        <w:t xml:space="preserve"> and its this class that calls all the methods</w:t>
+      </w:r>
     </w:p>
     <w:p>
       <w:pPr>
@@ -272,15 +296,13 @@
         <w:t xml:space="preserve"> (for each time Sale Product is called</w:t>
       </w:r>
       <w:r>
-        <w:t xml:space="preserve">, </w:t>
-      </w:r>
-      <w:proofErr w:type="gramStart"/>
-      <w:r>
-        <w:t>increase  the</w:t>
-      </w:r>
-      <w:proofErr w:type="gramEnd"/>
-      <w:r>
-        <w:t xml:space="preserve"> transaction number by 1</w:t>
+        <w:t xml:space="preserve"> and it’s still the same day</w:t>
+      </w:r>
+      <w:r>
+        <w:t>, increase  the transaction number by 1</w:t>
+      </w:r>
+      <w:r>
+        <w:t>, otherwise reset it using the new date. Turn it into a string</w:t>
       </w:r>
       <w:r>
         <w:t>)</w:t>
@@ -295,6 +317,7 @@
         <w:rPr>
           <w:noProof/>
         </w:rPr>
+        <w:lastRenderedPageBreak/>
         <w:drawing>
           <wp:inline distT="0" distB="0" distL="0" distR="0" wp14:anchorId="0538E59F" wp14:editId="59822C64">
             <wp:extent cx="4619625" cy="2190750"/>
@@ -344,7 +367,6 @@
         <w:rPr>
           <w:b/>
         </w:rPr>
-        <w:lastRenderedPageBreak/>
         <w:t>Ending Day Report</w:t>
       </w:r>
       <w:r>
@@ -375,21 +397,8 @@
         </w:numPr>
       </w:pPr>
       <w:r>
-        <w:t>Ask users what day to run the report in using this format: mm/</w:t>
-      </w:r>
-      <w:proofErr w:type="spellStart"/>
-      <w:r>
-        <w:t>dd</w:t>
-      </w:r>
-      <w:proofErr w:type="spellEnd"/>
-      <w:r>
-        <w:t>/</w:t>
-      </w:r>
-      <w:proofErr w:type="spellStart"/>
-      <w:r>
-        <w:t>yyyy</w:t>
-      </w:r>
-      <w:proofErr w:type="spellEnd"/>
+        <w:t>Ask users what day to run the report in using this format: mm/dd/yyyy</w:t>
+      </w:r>
     </w:p>
     <w:p>
       <w:pPr>
@@ -403,23 +412,7 @@
         <w:t>Tokenize str</w:t>
       </w:r>
       <w:r>
-        <w:t xml:space="preserve">ing into mm, </w:t>
-      </w:r>
-      <w:proofErr w:type="spellStart"/>
-      <w:r>
-        <w:t>dd</w:t>
-      </w:r>
-      <w:proofErr w:type="spellEnd"/>
-      <w:r>
-        <w:t xml:space="preserve">, </w:t>
-      </w:r>
-      <w:proofErr w:type="spellStart"/>
-      <w:r>
-        <w:t>yyyy</w:t>
-      </w:r>
-      <w:proofErr w:type="spellEnd"/>
-      <w:r>
-        <w:t xml:space="preserve"> and</w:t>
+        <w:t>ing into mm, dd, yyyy and</w:t>
       </w:r>
       <w:r>
         <w:t xml:space="preserve"> create or</w:t>
@@ -451,8 +444,6 @@
           <w:numId w:val="1"/>
         </w:numPr>
       </w:pPr>
-      <w:bookmarkStart w:id="0" w:name="_GoBack"/>
-      <w:bookmarkEnd w:id="0"/>
       <w:r>
         <w:t>Open that file for reading (use a scanner)</w:t>
       </w:r>
@@ -466,15 +457,7 @@
         </w:numPr>
       </w:pPr>
       <w:r>
-        <w:t xml:space="preserve">Call </w:t>
-      </w:r>
-      <w:proofErr w:type="spellStart"/>
-      <w:r>
-        <w:t>TokenizeLine</w:t>
-      </w:r>
-      <w:proofErr w:type="spellEnd"/>
-      <w:r>
-        <w:t xml:space="preserve"> for each line and add up # of units sold</w:t>
+        <w:t>Call TokenizeLine for each line and add up # of units sold</w:t>
       </w:r>
     </w:p>
     <w:p>
@@ -525,15 +508,13 @@
         </w:numPr>
       </w:pPr>
       <w:r>
-        <w:t xml:space="preserve">Call object’s corresponding </w:t>
-      </w:r>
-      <w:proofErr w:type="spellStart"/>
-      <w:r>
-        <w:t>DisplayReport</w:t>
-      </w:r>
-      <w:proofErr w:type="spellEnd"/>
-      <w:r>
-        <w:t xml:space="preserve"> method</w:t>
+        <w:t>Call object’s corresponding DisplayReport method</w:t>
+      </w:r>
+      <w:r>
+        <w:t xml:space="preserve"> and pass in date</w:t>
+      </w:r>
+      <w:r>
+        <w:t xml:space="preserve"> from earlier</w:t>
       </w:r>
     </w:p>
     <w:p>
@@ -666,13 +647,8 @@
         </w:numPr>
       </w:pPr>
       <w:r>
-        <w:t>Ask users what month to run the report in using this format: mm/</w:t>
-      </w:r>
-      <w:proofErr w:type="spellStart"/>
-      <w:r>
-        <w:t>yyyy</w:t>
-      </w:r>
-      <w:proofErr w:type="spellEnd"/>
+        <w:t>Ask users what month to run the report in using this format: mm/yyyy</w:t>
+      </w:r>
     </w:p>
     <w:p>
       <w:pPr>
@@ -686,15 +662,7 @@
         <w:t>Tokenize input string into mm and</w:t>
       </w:r>
       <w:r>
-        <w:t xml:space="preserve"> </w:t>
-      </w:r>
-      <w:proofErr w:type="spellStart"/>
-      <w:r>
-        <w:t>yyyy</w:t>
-      </w:r>
-      <w:proofErr w:type="spellEnd"/>
-      <w:r>
-        <w:t xml:space="preserve"> then create or look for a file called </w:t>
+        <w:t xml:space="preserve"> yyyy then create or look for a file called </w:t>
       </w:r>
       <w:r>
         <w:rPr>
@@ -727,15 +695,7 @@
         </w:numPr>
       </w:pPr>
       <w:r>
-        <w:t xml:space="preserve">Call </w:t>
-      </w:r>
-      <w:proofErr w:type="spellStart"/>
-      <w:r>
-        <w:t>TokenizeLine</w:t>
-      </w:r>
-      <w:proofErr w:type="spellEnd"/>
-      <w:r>
-        <w:t xml:space="preserve"> for each line and add up # of units sold</w:t>
+        <w:t>Call TokenizeLine for each line and add up # of units sold</w:t>
       </w:r>
     </w:p>
     <w:p>
@@ -786,15 +746,7 @@
         </w:numPr>
       </w:pPr>
       <w:r>
-        <w:t xml:space="preserve">Call object’s corresponding </w:t>
-      </w:r>
-      <w:proofErr w:type="spellStart"/>
-      <w:r>
-        <w:t>DisplayReport</w:t>
-      </w:r>
-      <w:proofErr w:type="spellEnd"/>
-      <w:r>
-        <w:t xml:space="preserve"> method</w:t>
+        <w:t>Call object’s corresponding DisplayReport method</w:t>
       </w:r>
     </w:p>
     <w:p>
@@ -888,6 +840,7 @@
         <w:rPr>
           <w:b/>
         </w:rPr>
+        <w:lastRenderedPageBreak/>
         <w:t>Ending Year Report</w:t>
       </w:r>
       <w:r>
@@ -906,13 +859,8 @@
         </w:numPr>
       </w:pPr>
       <w:r>
-        <w:t xml:space="preserve">Ask user for which year to run the report in format of </w:t>
-      </w:r>
-      <w:proofErr w:type="spellStart"/>
-      <w:r>
-        <w:t>yyyy</w:t>
-      </w:r>
-      <w:proofErr w:type="spellEnd"/>
+        <w:t>Ask user for which year to run the report in format of yyyy</w:t>
+      </w:r>
     </w:p>
     <w:p>
       <w:pPr>
@@ -944,74 +892,172 @@
         </w:numPr>
       </w:pPr>
       <w:r>
-        <w:t xml:space="preserve">Call </w:t>
-      </w:r>
-      <w:proofErr w:type="spellStart"/>
-      <w:r>
+        <w:t>Call TokenizeLine for each line and add up # of units sold</w:t>
+      </w:r>
+    </w:p>
+    <w:p>
+      <w:pPr>
+        <w:pStyle w:val="ListParagraph"/>
+        <w:numPr>
+          <w:ilvl w:val="2"/>
+          <w:numId w:val="1"/>
+        </w:numPr>
+      </w:pPr>
+      <w:r>
+        <w:t>Close the file</w:t>
+      </w:r>
+    </w:p>
+    <w:p>
+      <w:pPr>
+        <w:pStyle w:val="ListParagraph"/>
+        <w:numPr>
+          <w:ilvl w:val="2"/>
+          <w:numId w:val="1"/>
+        </w:numPr>
+      </w:pPr>
+      <w:r>
+        <w:t xml:space="preserve">With this information, </w:t>
+      </w:r>
+      <w:r>
+        <w:rPr>
+          <w:b/>
+        </w:rPr>
+        <w:t xml:space="preserve">create a new ProductSP19_Valeriano object </w:t>
+      </w:r>
+      <w:r>
+        <w:t xml:space="preserve">and pass in the # of each unit </w:t>
+      </w:r>
+      <w:r>
+        <w:t xml:space="preserve">sold </w:t>
+      </w:r>
+      <w:r>
+        <w:t>in constructor</w:t>
+      </w:r>
+    </w:p>
+    <w:p>
+      <w:pPr>
+        <w:pStyle w:val="ListParagraph"/>
+        <w:numPr>
+          <w:ilvl w:val="2"/>
+          <w:numId w:val="1"/>
+        </w:numPr>
+      </w:pPr>
+      <w:r>
+        <w:t>Call object’s corresponding DisplayReport method</w:t>
+      </w:r>
+    </w:p>
+    <w:p>
+      <w:pPr>
+        <w:pStyle w:val="ListParagraph"/>
+        <w:numPr>
+          <w:ilvl w:val="1"/>
+          <w:numId w:val="1"/>
+        </w:numPr>
+      </w:pPr>
+      <w:r>
+        <w:rPr>
+          <w:b/>
+        </w:rPr>
         <w:t>TokenizeLine</w:t>
       </w:r>
-      <w:proofErr w:type="spellEnd"/>
-      <w:r>
-        <w:t xml:space="preserve"> for each line and add up # of units sold</w:t>
-      </w:r>
-    </w:p>
-    <w:p>
-      <w:pPr>
-        <w:pStyle w:val="ListParagraph"/>
-        <w:numPr>
-          <w:ilvl w:val="2"/>
-          <w:numId w:val="1"/>
-        </w:numPr>
-      </w:pPr>
-      <w:r>
-        <w:t>Close the file</w:t>
-      </w:r>
-    </w:p>
-    <w:p>
-      <w:pPr>
-        <w:pStyle w:val="ListParagraph"/>
-        <w:numPr>
-          <w:ilvl w:val="2"/>
-          <w:numId w:val="1"/>
-        </w:numPr>
-      </w:pPr>
-      <w:r>
-        <w:t xml:space="preserve">With this information, </w:t>
-      </w:r>
-      <w:r>
-        <w:rPr>
-          <w:b/>
-        </w:rPr>
-        <w:t xml:space="preserve">create a new ProductSP19_Valeriano object </w:t>
-      </w:r>
-      <w:r>
-        <w:t xml:space="preserve">and pass in the # of each unit </w:t>
-      </w:r>
-      <w:r>
-        <w:t xml:space="preserve">sold </w:t>
-      </w:r>
-      <w:r>
-        <w:t>in constructor</w:t>
-      </w:r>
-    </w:p>
-    <w:p>
-      <w:pPr>
-        <w:pStyle w:val="ListParagraph"/>
-        <w:numPr>
-          <w:ilvl w:val="2"/>
-          <w:numId w:val="1"/>
-        </w:numPr>
-      </w:pPr>
-      <w:r>
-        <w:t xml:space="preserve">Call object’s corresponding </w:t>
-      </w:r>
-      <w:proofErr w:type="spellStart"/>
-      <w:r>
-        <w:t>DisplayReport</w:t>
-      </w:r>
-      <w:proofErr w:type="spellEnd"/>
-      <w:r>
-        <w:t xml:space="preserve"> method</w:t>
+      <w:r>
+        <w:rPr>
+          <w:b/>
+        </w:rPr>
+        <w:t xml:space="preserve"> (splits a line from a file to get # of units)</w:t>
+      </w:r>
+    </w:p>
+    <w:p>
+      <w:pPr>
+        <w:pStyle w:val="ListParagraph"/>
+        <w:numPr>
+          <w:ilvl w:val="2"/>
+          <w:numId w:val="1"/>
+        </w:numPr>
+      </w:pPr>
+      <w:r>
+        <w:t>Tokenize each line from the file to get…</w:t>
+      </w:r>
+    </w:p>
+    <w:p>
+      <w:pPr>
+        <w:pStyle w:val="ListParagraph"/>
+        <w:numPr>
+          <w:ilvl w:val="3"/>
+          <w:numId w:val="1"/>
+        </w:numPr>
+      </w:pPr>
+      <w:r>
+        <w:t># of SP191 units</w:t>
+      </w:r>
+    </w:p>
+    <w:p>
+      <w:pPr>
+        <w:pStyle w:val="ListParagraph"/>
+        <w:numPr>
+          <w:ilvl w:val="3"/>
+          <w:numId w:val="1"/>
+        </w:numPr>
+      </w:pPr>
+      <w:r>
+        <w:t># of SP192 units</w:t>
+      </w:r>
+    </w:p>
+    <w:p>
+      <w:pPr>
+        <w:pStyle w:val="ListParagraph"/>
+        <w:numPr>
+          <w:ilvl w:val="3"/>
+          <w:numId w:val="1"/>
+        </w:numPr>
+      </w:pPr>
+      <w:r>
+        <w:t># of SP193 units</w:t>
+      </w:r>
+    </w:p>
+    <w:p>
+      <w:pPr>
+        <w:pStyle w:val="ListParagraph"/>
+        <w:numPr>
+          <w:ilvl w:val="2"/>
+          <w:numId w:val="1"/>
+        </w:numPr>
+      </w:pPr>
+      <w:r>
+        <w:t>Return an array?</w:t>
+      </w:r>
+    </w:p>
+    <w:p>
+      <w:pPr>
+        <w:ind w:left="1080"/>
+      </w:pPr>
+      <w:r>
+        <w:t>---------------------------------------------------------------------------------------------------</w:t>
+      </w:r>
+    </w:p>
+    <w:p>
+      <w:pPr>
+        <w:rPr>
+          <w:b/>
+        </w:rPr>
+      </w:pPr>
+      <w:r>
+        <w:rPr>
+          <w:b/>
+        </w:rPr>
+        <w:t>Data type class: ProductSP19_Valeriano</w:t>
+      </w:r>
+    </w:p>
+    <w:p>
+      <w:pPr>
+        <w:pStyle w:val="ListParagraph"/>
+        <w:numPr>
+          <w:ilvl w:val="0"/>
+          <w:numId w:val="1"/>
+        </w:numPr>
+      </w:pPr>
+      <w:r>
+        <w:t>Holds information on…</w:t>
       </w:r>
     </w:p>
     <w:p>
@@ -1022,31 +1068,408 @@
           <w:numId w:val="1"/>
         </w:numPr>
       </w:pPr>
-      <w:proofErr w:type="spellStart"/>
-      <w:r>
-        <w:rPr>
-          <w:b/>
-        </w:rPr>
-        <w:t>TokenizeLine</w:t>
-      </w:r>
-      <w:proofErr w:type="spellEnd"/>
-      <w:r>
-        <w:rPr>
-          <w:b/>
-        </w:rPr>
-        <w:t xml:space="preserve"> (splits a line from a file to get # of units)</w:t>
-      </w:r>
-    </w:p>
-    <w:p>
-      <w:pPr>
-        <w:pStyle w:val="ListParagraph"/>
-        <w:numPr>
-          <w:ilvl w:val="2"/>
-          <w:numId w:val="1"/>
-        </w:numPr>
-      </w:pPr>
-      <w:r>
-        <w:t>Tokenize each line from the file to get…</w:t>
+      <w:r>
+        <w:t xml:space="preserve"># of </w:t>
+      </w:r>
+      <w:r>
+        <w:t>SP191</w:t>
+      </w:r>
+      <w:r>
+        <w:t xml:space="preserve"> units</w:t>
+      </w:r>
+      <w:r>
+        <w:t xml:space="preserve"> with price of 12.99 each</w:t>
+      </w:r>
+    </w:p>
+    <w:p>
+      <w:pPr>
+        <w:pStyle w:val="ListParagraph"/>
+        <w:numPr>
+          <w:ilvl w:val="1"/>
+          <w:numId w:val="1"/>
+        </w:numPr>
+      </w:pPr>
+      <w:r>
+        <w:t xml:space="preserve"># of </w:t>
+      </w:r>
+      <w:r>
+        <w:t xml:space="preserve">SP192 </w:t>
+      </w:r>
+      <w:r>
+        <w:t xml:space="preserve">units </w:t>
+      </w:r>
+      <w:r>
+        <w:t>for 14.99 each</w:t>
+      </w:r>
+    </w:p>
+    <w:p>
+      <w:pPr>
+        <w:pStyle w:val="ListParagraph"/>
+        <w:numPr>
+          <w:ilvl w:val="1"/>
+          <w:numId w:val="1"/>
+        </w:numPr>
+      </w:pPr>
+      <w:r>
+        <w:t xml:space="preserve"># of </w:t>
+      </w:r>
+      <w:r>
+        <w:t xml:space="preserve">SP193 </w:t>
+      </w:r>
+      <w:r>
+        <w:t xml:space="preserve">units </w:t>
+      </w:r>
+      <w:r>
+        <w:t>for 15.99 each</w:t>
+      </w:r>
+    </w:p>
+    <w:p>
+      <w:pPr>
+        <w:pStyle w:val="ListParagraph"/>
+        <w:numPr>
+          <w:ilvl w:val="0"/>
+          <w:numId w:val="1"/>
+        </w:numPr>
+      </w:pPr>
+      <w:r>
+        <w:t>Has methods for…</w:t>
+      </w:r>
+    </w:p>
+    <w:p>
+      <w:pPr>
+        <w:pStyle w:val="ListParagraph"/>
+        <w:numPr>
+          <w:ilvl w:val="1"/>
+          <w:numId w:val="1"/>
+        </w:numPr>
+        <w:rPr>
+          <w:highlight w:val="yellow"/>
+        </w:rPr>
+      </w:pPr>
+      <w:r>
+        <w:rPr>
+          <w:b/>
+          <w:highlight w:val="yellow"/>
+        </w:rPr>
+        <w:t>Constructor</w:t>
+      </w:r>
+    </w:p>
+    <w:p>
+      <w:pPr>
+        <w:pStyle w:val="ListParagraph"/>
+        <w:numPr>
+          <w:ilvl w:val="2"/>
+          <w:numId w:val="1"/>
+        </w:numPr>
+      </w:pPr>
+      <w:r>
+        <w:t>Take in # of units when creating an object of class</w:t>
+      </w:r>
+    </w:p>
+    <w:p>
+      <w:pPr>
+        <w:pStyle w:val="ListParagraph"/>
+        <w:numPr>
+          <w:ilvl w:val="1"/>
+          <w:numId w:val="1"/>
+        </w:numPr>
+        <w:rPr>
+          <w:highlight w:val="yellow"/>
+        </w:rPr>
+      </w:pPr>
+      <w:r>
+        <w:rPr>
+          <w:highlight w:val="yellow"/>
+        </w:rPr>
+        <w:t>C</w:t>
+      </w:r>
+      <w:r>
+        <w:rPr>
+          <w:b/>
+          <w:highlight w:val="yellow"/>
+        </w:rPr>
+        <w:t>alculating earnings from the SP191s sold</w:t>
+      </w:r>
+    </w:p>
+    <w:p>
+      <w:pPr>
+        <w:pStyle w:val="ListParagraph"/>
+        <w:numPr>
+          <w:ilvl w:val="2"/>
+          <w:numId w:val="1"/>
+        </w:numPr>
+      </w:pPr>
+      <w:r>
+        <w:t>Sale model SP191 = unit price of SP191 * # of SP191s sold</w:t>
+      </w:r>
+    </w:p>
+    <w:p>
+      <w:pPr>
+        <w:pStyle w:val="ListParagraph"/>
+        <w:numPr>
+          <w:ilvl w:val="1"/>
+          <w:numId w:val="1"/>
+        </w:numPr>
+        <w:rPr>
+          <w:highlight w:val="yellow"/>
+        </w:rPr>
+      </w:pPr>
+      <w:r>
+        <w:rPr>
+          <w:b/>
+          <w:highlight w:val="yellow"/>
+        </w:rPr>
+        <w:t>Calculating earnings from the SP192s sold</w:t>
+      </w:r>
+    </w:p>
+    <w:p>
+      <w:pPr>
+        <w:pStyle w:val="ListParagraph"/>
+        <w:numPr>
+          <w:ilvl w:val="2"/>
+          <w:numId w:val="1"/>
+        </w:numPr>
+      </w:pPr>
+      <w:r>
+        <w:t>Sale model SP192 = unit price of SP192 * # of SP192</w:t>
+      </w:r>
+      <w:r>
+        <w:t>s sold</w:t>
+      </w:r>
+    </w:p>
+    <w:p>
+      <w:pPr>
+        <w:pStyle w:val="ListParagraph"/>
+        <w:numPr>
+          <w:ilvl w:val="1"/>
+          <w:numId w:val="1"/>
+        </w:numPr>
+        <w:rPr>
+          <w:highlight w:val="yellow"/>
+        </w:rPr>
+      </w:pPr>
+      <w:r>
+        <w:rPr>
+          <w:b/>
+          <w:highlight w:val="yellow"/>
+        </w:rPr>
+        <w:t>Calculating earnings from the SP193s sold</w:t>
+      </w:r>
+    </w:p>
+    <w:p>
+      <w:pPr>
+        <w:pStyle w:val="ListParagraph"/>
+        <w:numPr>
+          <w:ilvl w:val="2"/>
+          <w:numId w:val="1"/>
+        </w:numPr>
+      </w:pPr>
+      <w:r>
+        <w:t>Sale model SP193</w:t>
+      </w:r>
+      <w:r>
+        <w:t xml:space="preserve"> = </w:t>
+      </w:r>
+      <w:r>
+        <w:t>unit price of SP193 * # of SP193</w:t>
+      </w:r>
+      <w:r>
+        <w:t>s sold</w:t>
+      </w:r>
+    </w:p>
+    <w:p>
+      <w:pPr>
+        <w:pStyle w:val="ListParagraph"/>
+        <w:numPr>
+          <w:ilvl w:val="1"/>
+          <w:numId w:val="1"/>
+        </w:numPr>
+        <w:rPr>
+          <w:highlight w:val="yellow"/>
+        </w:rPr>
+      </w:pPr>
+      <w:r>
+        <w:rPr>
+          <w:b/>
+          <w:highlight w:val="yellow"/>
+        </w:rPr>
+        <w:t>Calculate sub total</w:t>
+      </w:r>
+    </w:p>
+    <w:p>
+      <w:pPr>
+        <w:pStyle w:val="ListParagraph"/>
+        <w:numPr>
+          <w:ilvl w:val="2"/>
+          <w:numId w:val="1"/>
+        </w:numPr>
+      </w:pPr>
+      <w:r>
+        <w:t>Sales of 191, 192, and 193 combined</w:t>
+      </w:r>
+    </w:p>
+    <w:p>
+      <w:pPr>
+        <w:pStyle w:val="ListParagraph"/>
+        <w:numPr>
+          <w:ilvl w:val="1"/>
+          <w:numId w:val="1"/>
+        </w:numPr>
+        <w:rPr>
+          <w:highlight w:val="yellow"/>
+        </w:rPr>
+      </w:pPr>
+      <w:r>
+        <w:rPr>
+          <w:b/>
+          <w:highlight w:val="yellow"/>
+        </w:rPr>
+        <w:t>Calculate Tax</w:t>
+      </w:r>
+    </w:p>
+    <w:p>
+      <w:pPr>
+        <w:pStyle w:val="ListParagraph"/>
+        <w:numPr>
+          <w:ilvl w:val="2"/>
+          <w:numId w:val="1"/>
+        </w:numPr>
+      </w:pPr>
+      <w:r>
+        <w:t>Subtotal * 8.25% (.0825?)</w:t>
+      </w:r>
+    </w:p>
+    <w:p>
+      <w:pPr>
+        <w:pStyle w:val="ListParagraph"/>
+        <w:numPr>
+          <w:ilvl w:val="1"/>
+          <w:numId w:val="1"/>
+        </w:numPr>
+      </w:pPr>
+      <w:r>
+        <w:rPr>
+          <w:b/>
+          <w:highlight w:val="yellow"/>
+        </w:rPr>
+        <w:t>Calculate total</w:t>
+      </w:r>
+    </w:p>
+    <w:p>
+      <w:pPr>
+        <w:pStyle w:val="ListParagraph"/>
+        <w:numPr>
+          <w:ilvl w:val="2"/>
+          <w:numId w:val="1"/>
+        </w:numPr>
+      </w:pPr>
+      <w:r>
+        <w:t>Subtotal + tax</w:t>
+      </w:r>
+    </w:p>
+    <w:p>
+      <w:pPr>
+        <w:pStyle w:val="ListParagraph"/>
+        <w:numPr>
+          <w:ilvl w:val="1"/>
+          <w:numId w:val="1"/>
+        </w:numPr>
+        <w:rPr>
+          <w:highlight w:val="yellow"/>
+        </w:rPr>
+      </w:pPr>
+      <w:r>
+        <w:rPr>
+          <w:b/>
+          <w:highlight w:val="yellow"/>
+        </w:rPr>
+        <w:t>Calculate Balance</w:t>
+      </w:r>
+    </w:p>
+    <w:p>
+      <w:pPr>
+        <w:pStyle w:val="ListParagraph"/>
+        <w:numPr>
+          <w:ilvl w:val="2"/>
+          <w:numId w:val="1"/>
+        </w:numPr>
+      </w:pPr>
+      <w:r>
+        <w:t>The amount the user decides to pay – total</w:t>
+      </w:r>
+    </w:p>
+    <w:p>
+      <w:pPr>
+        <w:pStyle w:val="ListParagraph"/>
+        <w:numPr>
+          <w:ilvl w:val="2"/>
+          <w:numId w:val="1"/>
+        </w:numPr>
+      </w:pPr>
+      <w:r>
+        <w:t>Where does the user put in the amount they want to pay?</w:t>
+      </w:r>
+    </w:p>
+    <w:p>
+      <w:pPr>
+        <w:pStyle w:val="ListParagraph"/>
+        <w:numPr>
+          <w:ilvl w:val="1"/>
+          <w:numId w:val="1"/>
+        </w:numPr>
+        <w:rPr>
+          <w:highlight w:val="yellow"/>
+        </w:rPr>
+      </w:pPr>
+      <w:r>
+        <w:rPr>
+          <w:b/>
+          <w:highlight w:val="yellow"/>
+        </w:rPr>
+        <w:t>Write a line to an output file</w:t>
+      </w:r>
+      <w:r>
+        <w:rPr>
+          <w:b/>
+          <w:highlight w:val="yellow"/>
+        </w:rPr>
+        <w:t xml:space="preserve"> of day</w:t>
+      </w:r>
+    </w:p>
+    <w:p>
+      <w:pPr>
+        <w:pStyle w:val="ListParagraph"/>
+        <w:numPr>
+          <w:ilvl w:val="2"/>
+          <w:numId w:val="1"/>
+        </w:numPr>
+      </w:pPr>
+      <w:r>
+        <w:t>Pass in a transaction number and a string for the file name</w:t>
+      </w:r>
+    </w:p>
+    <w:p>
+      <w:pPr>
+        <w:pStyle w:val="ListParagraph"/>
+        <w:numPr>
+          <w:ilvl w:val="2"/>
+          <w:numId w:val="1"/>
+        </w:numPr>
+      </w:pPr>
+      <w:r>
+        <w:t>Find and open the file using the name passed in for writing</w:t>
+      </w:r>
+    </w:p>
+    <w:p>
+      <w:pPr>
+        <w:pStyle w:val="ListParagraph"/>
+        <w:numPr>
+          <w:ilvl w:val="2"/>
+          <w:numId w:val="1"/>
+        </w:numPr>
+      </w:pPr>
+      <w:r>
+        <w:t>A line is split into 4 columns for…</w:t>
       </w:r>
     </w:p>
     <w:p>
@@ -1058,490 +1481,14 @@
         </w:numPr>
       </w:pPr>
       <w:r>
-        <w:t># of SP191 units</w:t>
-      </w:r>
-    </w:p>
-    <w:p>
-      <w:pPr>
-        <w:pStyle w:val="ListParagraph"/>
-        <w:numPr>
-          <w:ilvl w:val="3"/>
-          <w:numId w:val="1"/>
-        </w:numPr>
-      </w:pPr>
-      <w:r>
-        <w:t># of SP192 units</w:t>
-      </w:r>
-    </w:p>
-    <w:p>
-      <w:pPr>
-        <w:pStyle w:val="ListParagraph"/>
-        <w:numPr>
-          <w:ilvl w:val="3"/>
-          <w:numId w:val="1"/>
-        </w:numPr>
-      </w:pPr>
-      <w:r>
         <w:lastRenderedPageBreak/>
-        <w:t># of SP193 units</w:t>
-      </w:r>
-    </w:p>
-    <w:p>
-      <w:pPr>
-        <w:pStyle w:val="ListParagraph"/>
-        <w:numPr>
-          <w:ilvl w:val="2"/>
-          <w:numId w:val="1"/>
-        </w:numPr>
-      </w:pPr>
-      <w:r>
-        <w:t>Return an array?</w:t>
-      </w:r>
-    </w:p>
-    <w:p>
-      <w:pPr>
-        <w:ind w:left="1080"/>
-      </w:pPr>
-      <w:r>
-        <w:t>---------------------------------------------------------------------------------------------------</w:t>
-      </w:r>
-    </w:p>
-    <w:p>
-      <w:pPr>
-        <w:rPr>
-          <w:b/>
-        </w:rPr>
-      </w:pPr>
-      <w:r>
-        <w:rPr>
-          <w:b/>
-        </w:rPr>
-        <w:t>Data type class: ProductSP19_Valeriano</w:t>
-      </w:r>
-    </w:p>
-    <w:p>
-      <w:pPr>
-        <w:pStyle w:val="ListParagraph"/>
-        <w:numPr>
-          <w:ilvl w:val="0"/>
-          <w:numId w:val="1"/>
-        </w:numPr>
-      </w:pPr>
-      <w:r>
-        <w:t>Holds information on…</w:t>
-      </w:r>
-    </w:p>
-    <w:p>
-      <w:pPr>
-        <w:pStyle w:val="ListParagraph"/>
-        <w:numPr>
-          <w:ilvl w:val="1"/>
-          <w:numId w:val="1"/>
-        </w:numPr>
-      </w:pPr>
-      <w:r>
-        <w:t xml:space="preserve"># of </w:t>
-      </w:r>
-      <w:r>
-        <w:t>SP191</w:t>
-      </w:r>
-      <w:r>
-        <w:t xml:space="preserve"> units</w:t>
-      </w:r>
-      <w:r>
-        <w:t xml:space="preserve"> with price of 12.99 each</w:t>
-      </w:r>
-    </w:p>
-    <w:p>
-      <w:pPr>
-        <w:pStyle w:val="ListParagraph"/>
-        <w:numPr>
-          <w:ilvl w:val="1"/>
-          <w:numId w:val="1"/>
-        </w:numPr>
-      </w:pPr>
-      <w:r>
-        <w:t xml:space="preserve"># of </w:t>
-      </w:r>
-      <w:r>
-        <w:t xml:space="preserve">SP192 </w:t>
-      </w:r>
-      <w:r>
-        <w:t xml:space="preserve">units </w:t>
-      </w:r>
-      <w:r>
-        <w:t>for 14.99 each</w:t>
-      </w:r>
-    </w:p>
-    <w:p>
-      <w:pPr>
-        <w:pStyle w:val="ListParagraph"/>
-        <w:numPr>
-          <w:ilvl w:val="1"/>
-          <w:numId w:val="1"/>
-        </w:numPr>
-      </w:pPr>
-      <w:r>
-        <w:t xml:space="preserve"># of </w:t>
-      </w:r>
-      <w:r>
-        <w:t xml:space="preserve">SP193 </w:t>
-      </w:r>
-      <w:r>
-        <w:t xml:space="preserve">units </w:t>
-      </w:r>
-      <w:r>
-        <w:t>for 15.99 each</w:t>
-      </w:r>
-    </w:p>
-    <w:p>
-      <w:pPr>
-        <w:pStyle w:val="ListParagraph"/>
-        <w:numPr>
-          <w:ilvl w:val="0"/>
-          <w:numId w:val="1"/>
-        </w:numPr>
-      </w:pPr>
-      <w:r>
-        <w:t>Has methods for…</w:t>
-      </w:r>
-    </w:p>
-    <w:p>
-      <w:pPr>
-        <w:pStyle w:val="ListParagraph"/>
-        <w:numPr>
-          <w:ilvl w:val="1"/>
-          <w:numId w:val="1"/>
-        </w:numPr>
-        <w:rPr>
-          <w:highlight w:val="yellow"/>
-        </w:rPr>
-      </w:pPr>
-      <w:r>
-        <w:rPr>
-          <w:b/>
-          <w:highlight w:val="yellow"/>
-        </w:rPr>
-        <w:t>Constructor</w:t>
-      </w:r>
-    </w:p>
-    <w:p>
-      <w:pPr>
-        <w:pStyle w:val="ListParagraph"/>
-        <w:numPr>
-          <w:ilvl w:val="2"/>
-          <w:numId w:val="1"/>
-        </w:numPr>
-      </w:pPr>
-      <w:r>
-        <w:t>Take in # of units when creating an object of class</w:t>
-      </w:r>
-    </w:p>
-    <w:p>
-      <w:pPr>
-        <w:pStyle w:val="ListParagraph"/>
-        <w:numPr>
-          <w:ilvl w:val="1"/>
-          <w:numId w:val="1"/>
-        </w:numPr>
-        <w:rPr>
-          <w:highlight w:val="yellow"/>
-        </w:rPr>
-      </w:pPr>
-      <w:r>
-        <w:rPr>
-          <w:highlight w:val="yellow"/>
-        </w:rPr>
-        <w:t>C</w:t>
-      </w:r>
-      <w:r>
-        <w:rPr>
-          <w:b/>
-          <w:highlight w:val="yellow"/>
-        </w:rPr>
-        <w:t>alculating earnings from the SP191s sold</w:t>
-      </w:r>
-    </w:p>
-    <w:p>
-      <w:pPr>
-        <w:pStyle w:val="ListParagraph"/>
-        <w:numPr>
-          <w:ilvl w:val="2"/>
-          <w:numId w:val="1"/>
-        </w:numPr>
-      </w:pPr>
-      <w:r>
-        <w:t>Sale model SP191 = unit price of SP191 * # of SP191s sold</w:t>
-      </w:r>
-    </w:p>
-    <w:p>
-      <w:pPr>
-        <w:pStyle w:val="ListParagraph"/>
-        <w:numPr>
-          <w:ilvl w:val="1"/>
-          <w:numId w:val="1"/>
-        </w:numPr>
-        <w:rPr>
-          <w:highlight w:val="yellow"/>
-        </w:rPr>
-      </w:pPr>
-      <w:r>
-        <w:rPr>
-          <w:b/>
-          <w:highlight w:val="yellow"/>
-        </w:rPr>
-        <w:t>Calculating earnings from the SP192s sold</w:t>
-      </w:r>
-    </w:p>
-    <w:p>
-      <w:pPr>
-        <w:pStyle w:val="ListParagraph"/>
-        <w:numPr>
-          <w:ilvl w:val="2"/>
-          <w:numId w:val="1"/>
-        </w:numPr>
-      </w:pPr>
-      <w:r>
-        <w:t>Sale model SP192 = unit price of SP192 * # of SP192</w:t>
-      </w:r>
-      <w:r>
-        <w:t>s sold</w:t>
-      </w:r>
-    </w:p>
-    <w:p>
-      <w:pPr>
-        <w:pStyle w:val="ListParagraph"/>
-        <w:numPr>
-          <w:ilvl w:val="1"/>
-          <w:numId w:val="1"/>
-        </w:numPr>
-        <w:rPr>
-          <w:highlight w:val="yellow"/>
-        </w:rPr>
-      </w:pPr>
-      <w:r>
-        <w:rPr>
-          <w:b/>
-          <w:highlight w:val="yellow"/>
-        </w:rPr>
-        <w:t>Calculating earnings from the SP193s sold</w:t>
-      </w:r>
-    </w:p>
-    <w:p>
-      <w:pPr>
-        <w:pStyle w:val="ListParagraph"/>
-        <w:numPr>
-          <w:ilvl w:val="2"/>
-          <w:numId w:val="1"/>
-        </w:numPr>
-      </w:pPr>
-      <w:r>
-        <w:t>Sale model SP193</w:t>
-      </w:r>
-      <w:r>
-        <w:t xml:space="preserve"> = </w:t>
-      </w:r>
-      <w:r>
-        <w:t>unit price of SP193 * # of SP193</w:t>
-      </w:r>
-      <w:r>
-        <w:t>s sold</w:t>
-      </w:r>
-    </w:p>
-    <w:p>
-      <w:pPr>
-        <w:pStyle w:val="ListParagraph"/>
-        <w:numPr>
-          <w:ilvl w:val="1"/>
-          <w:numId w:val="1"/>
-        </w:numPr>
-        <w:rPr>
-          <w:highlight w:val="yellow"/>
-        </w:rPr>
-      </w:pPr>
-      <w:r>
-        <w:rPr>
-          <w:b/>
-          <w:highlight w:val="yellow"/>
-        </w:rPr>
-        <w:t>Calculate sub total</w:t>
-      </w:r>
-    </w:p>
-    <w:p>
-      <w:pPr>
-        <w:pStyle w:val="ListParagraph"/>
-        <w:numPr>
-          <w:ilvl w:val="2"/>
-          <w:numId w:val="1"/>
-        </w:numPr>
-      </w:pPr>
-      <w:r>
-        <w:t>Sales of 191, 192, and 193 combined</w:t>
-      </w:r>
-    </w:p>
-    <w:p>
-      <w:pPr>
-        <w:pStyle w:val="ListParagraph"/>
-        <w:numPr>
-          <w:ilvl w:val="1"/>
-          <w:numId w:val="1"/>
-        </w:numPr>
-        <w:rPr>
-          <w:highlight w:val="yellow"/>
-        </w:rPr>
-      </w:pPr>
-      <w:r>
-        <w:rPr>
-          <w:b/>
-          <w:highlight w:val="yellow"/>
-        </w:rPr>
-        <w:t>Calculate Tax</w:t>
-      </w:r>
-    </w:p>
-    <w:p>
-      <w:pPr>
-        <w:pStyle w:val="ListParagraph"/>
-        <w:numPr>
-          <w:ilvl w:val="2"/>
-          <w:numId w:val="1"/>
-        </w:numPr>
-      </w:pPr>
-      <w:r>
-        <w:t>Subtotal * 8.25% (.0825?)</w:t>
-      </w:r>
-    </w:p>
-    <w:p>
-      <w:pPr>
-        <w:pStyle w:val="ListParagraph"/>
-        <w:numPr>
-          <w:ilvl w:val="1"/>
-          <w:numId w:val="1"/>
-        </w:numPr>
-      </w:pPr>
-      <w:r>
-        <w:rPr>
-          <w:b/>
-          <w:highlight w:val="yellow"/>
-        </w:rPr>
-        <w:t>Calculate total</w:t>
-      </w:r>
-    </w:p>
-    <w:p>
-      <w:pPr>
-        <w:pStyle w:val="ListParagraph"/>
-        <w:numPr>
-          <w:ilvl w:val="2"/>
-          <w:numId w:val="1"/>
-        </w:numPr>
-      </w:pPr>
-      <w:r>
-        <w:t>Subtotal + tax</w:t>
-      </w:r>
-    </w:p>
-    <w:p>
-      <w:pPr>
-        <w:pStyle w:val="ListParagraph"/>
-        <w:numPr>
-          <w:ilvl w:val="1"/>
-          <w:numId w:val="1"/>
-        </w:numPr>
-        <w:rPr>
-          <w:highlight w:val="yellow"/>
-        </w:rPr>
-      </w:pPr>
-      <w:r>
-        <w:rPr>
-          <w:b/>
-          <w:highlight w:val="yellow"/>
-        </w:rPr>
-        <w:t>Calculate Balance</w:t>
-      </w:r>
-    </w:p>
-    <w:p>
-      <w:pPr>
-        <w:pStyle w:val="ListParagraph"/>
-        <w:numPr>
-          <w:ilvl w:val="2"/>
-          <w:numId w:val="1"/>
-        </w:numPr>
-      </w:pPr>
-      <w:r>
-        <w:t>The amount the user decides to pay – total</w:t>
-      </w:r>
-    </w:p>
-    <w:p>
-      <w:pPr>
-        <w:pStyle w:val="ListParagraph"/>
-        <w:numPr>
-          <w:ilvl w:val="2"/>
-          <w:numId w:val="1"/>
-        </w:numPr>
-      </w:pPr>
-      <w:r>
-        <w:t>Where does the user put in the amount they want to pay?</w:t>
-      </w:r>
-    </w:p>
-    <w:p>
-      <w:pPr>
-        <w:pStyle w:val="ListParagraph"/>
-        <w:numPr>
-          <w:ilvl w:val="1"/>
-          <w:numId w:val="1"/>
-        </w:numPr>
-      </w:pPr>
-      <w:r>
-        <w:rPr>
-          <w:b/>
-        </w:rPr>
-        <w:t>Write a line to an output file</w:t>
-      </w:r>
-      <w:r>
-        <w:rPr>
-          <w:b/>
-        </w:rPr>
-        <w:t xml:space="preserve"> of day</w:t>
-      </w:r>
-    </w:p>
-    <w:p>
-      <w:pPr>
-        <w:pStyle w:val="ListParagraph"/>
-        <w:numPr>
-          <w:ilvl w:val="2"/>
-          <w:numId w:val="1"/>
-        </w:numPr>
-      </w:pPr>
-      <w:r>
-        <w:t>A line is split into 4 columns for…</w:t>
-      </w:r>
-    </w:p>
-    <w:p>
-      <w:pPr>
-        <w:pStyle w:val="ListParagraph"/>
-        <w:numPr>
-          <w:ilvl w:val="3"/>
-          <w:numId w:val="1"/>
-        </w:numPr>
-      </w:pPr>
-      <w:r>
         <w:t>Transaction</w:t>
       </w:r>
       <w:r>
-        <w:t xml:space="preserve"> # (the day followed by 3</w:t>
-      </w:r>
-      <w:r>
-        <w:t xml:space="preserve"> 0s</w:t>
-      </w:r>
-      <w:r>
-        <w:t xml:space="preserve"> and a 1… so if date is 4/19 then 190001</w:t>
-      </w:r>
-      <w:r>
-        <w:t>. Transaction # increased every time Sale Product called</w:t>
-      </w:r>
-      <w:r>
-        <w:t>)</w:t>
-      </w:r>
-      <w:r>
-        <w:t xml:space="preserve"> (transaction # declared in Ending Day Report)</w:t>
+        <w:t xml:space="preserve"> # (</w:t>
+      </w:r>
+      <w:r>
+        <w:t>transaction # passed in is placed here)</w:t>
       </w:r>
     </w:p>
     <w:p>
@@ -1645,28 +1592,35 @@
           <w:ilvl w:val="1"/>
           <w:numId w:val="1"/>
         </w:numPr>
-      </w:pPr>
-      <w:r>
-        <w:rPr>
-          <w:b/>
+        <w:rPr>
+          <w:highlight w:val="yellow"/>
+        </w:rPr>
+      </w:pPr>
+      <w:r>
+        <w:rPr>
+          <w:b/>
+          <w:highlight w:val="yellow"/>
         </w:rPr>
         <w:t>Write a line of output to a file for a month</w:t>
       </w:r>
       <w:r>
         <w:rPr>
           <w:b/>
+          <w:highlight w:val="yellow"/>
         </w:rPr>
         <w:t xml:space="preserve"> (tracks # of</w:t>
       </w:r>
       <w:r>
         <w:rPr>
           <w:b/>
+          <w:highlight w:val="yellow"/>
         </w:rPr>
         <w:t xml:space="preserve"> units sold each day in a month</w:t>
       </w:r>
       <w:r>
         <w:rPr>
           <w:b/>
+          <w:highlight w:val="yellow"/>
         </w:rPr>
         <w:t>)</w:t>
       </w:r>
@@ -1728,7 +1682,6 @@
         </w:numPr>
       </w:pPr>
       <w:r>
-        <w:lastRenderedPageBreak/>
         <w:t># of SP193 units sold</w:t>
       </w:r>
     </w:p>
@@ -1803,16 +1756,21 @@
           <w:ilvl w:val="1"/>
           <w:numId w:val="1"/>
         </w:numPr>
-      </w:pPr>
-      <w:r>
-        <w:rPr>
-          <w:b/>
+        <w:rPr>
+          <w:highlight w:val="yellow"/>
+        </w:rPr>
+      </w:pPr>
+      <w:r>
+        <w:rPr>
+          <w:b/>
+          <w:highlight w:val="yellow"/>
         </w:rPr>
         <w:t>Write line to an output file for a year</w:t>
       </w:r>
       <w:r>
         <w:rPr>
           <w:b/>
+          <w:highlight w:val="yellow"/>
         </w:rPr>
         <w:t xml:space="preserve"> (tracks # of units sold each month in a year)</w:t>
       </w:r>
@@ -1942,24 +1900,21 @@
           <w:ilvl w:val="1"/>
           <w:numId w:val="1"/>
         </w:numPr>
-      </w:pPr>
-      <w:proofErr w:type="spellStart"/>
-      <w:r>
-        <w:rPr>
-          <w:b/>
-        </w:rPr>
-        <w:t>DisplayReport</w:t>
-      </w:r>
-      <w:proofErr w:type="spellEnd"/>
-      <w:r>
-        <w:rPr>
-          <w:b/>
-        </w:rPr>
-        <w:t xml:space="preserve"> </w:t>
-      </w:r>
-      <w:r>
-        <w:rPr>
-          <w:b/>
+        <w:rPr>
+          <w:highlight w:val="yellow"/>
+        </w:rPr>
+      </w:pPr>
+      <w:r>
+        <w:rPr>
+          <w:b/>
+          <w:highlight w:val="yellow"/>
+        </w:rPr>
+        <w:t xml:space="preserve">DisplayReport </w:t>
+      </w:r>
+      <w:r>
+        <w:rPr>
+          <w:b/>
+          <w:highlight w:val="yellow"/>
         </w:rPr>
         <w:t>methods</w:t>
       </w:r>
@@ -2077,6 +2032,7 @@
         <w:rPr>
           <w:noProof/>
         </w:rPr>
+        <w:lastRenderedPageBreak/>
         <w:drawing>
           <wp:inline distT="0" distB="0" distL="0" distR="0" wp14:anchorId="73BD3AB7" wp14:editId="3D82717F">
             <wp:extent cx="2952750" cy="1590675"/>
@@ -2147,7 +2103,6 @@
         <w:rPr>
           <w:noProof/>
         </w:rPr>
-        <w:lastRenderedPageBreak/>
         <w:drawing>
           <wp:inline distT="0" distB="0" distL="0" distR="0" wp14:anchorId="51CE10B5" wp14:editId="627D9C5B">
             <wp:extent cx="3324225" cy="2543175"/>

</xml_diff>

<commit_message>
errors over date with null pointer exceptions... need to figure out what they are next time
</commit_message>
<xml_diff>
--- a/JavaFinalProjectResearch.docx
+++ b/JavaFinalProjectResearch.docx
@@ -9,7 +9,15 @@
     </w:p>
     <w:p>
       <w:r>
-        <w:t>(word wrap alt+shift+Y)</w:t>
+        <w:t xml:space="preserve">(word wrap </w:t>
+      </w:r>
+      <w:proofErr w:type="spellStart"/>
+      <w:r>
+        <w:t>alt+shift+Y</w:t>
+      </w:r>
+      <w:proofErr w:type="spellEnd"/>
+      <w:r>
+        <w:t>)</w:t>
       </w:r>
     </w:p>
     <w:p>
@@ -76,8 +84,6 @@
       <w:r>
         <w:t>Current date</w:t>
       </w:r>
-      <w:bookmarkStart w:id="0" w:name="_GoBack"/>
-      <w:bookmarkEnd w:id="0"/>
     </w:p>
     <w:p>
       <w:pPr>
@@ -266,19 +272,35 @@
         <w:t xml:space="preserve"> instance of data class</w:t>
       </w:r>
       <w:r>
-        <w:t xml:space="preserve"> and its this class that calls all the methods</w:t>
-      </w:r>
-    </w:p>
-    <w:p>
-      <w:pPr>
-        <w:pStyle w:val="ListParagraph"/>
-        <w:numPr>
-          <w:ilvl w:val="2"/>
-          <w:numId w:val="1"/>
-        </w:numPr>
-      </w:pPr>
-      <w:r>
-        <w:t>Call calculation methods then the print receipt method</w:t>
+        <w:t xml:space="preserve"> and </w:t>
+      </w:r>
+      <w:proofErr w:type="spellStart"/>
+      <w:r>
+        <w:t>its</w:t>
+      </w:r>
+      <w:proofErr w:type="spellEnd"/>
+      <w:r>
+        <w:t xml:space="preserve"> this class that calls all the methods</w:t>
+      </w:r>
+    </w:p>
+    <w:p>
+      <w:pPr>
+        <w:pStyle w:val="ListParagraph"/>
+        <w:numPr>
+          <w:ilvl w:val="2"/>
+          <w:numId w:val="1"/>
+        </w:numPr>
+      </w:pPr>
+      <w:r>
+        <w:t xml:space="preserve">Make transaction number based off date, call </w:t>
+      </w:r>
+      <w:proofErr w:type="spellStart"/>
+      <w:r>
+        <w:t>printReceipt</w:t>
+      </w:r>
+      <w:proofErr w:type="spellEnd"/>
+      <w:r>
+        <w:t xml:space="preserve"> method</w:t>
       </w:r>
     </w:p>
     <w:p>
@@ -299,7 +321,15 @@
         <w:t xml:space="preserve"> and it’s still the same day</w:t>
       </w:r>
       <w:r>
-        <w:t>, increase  the transaction number by 1</w:t>
+        <w:t xml:space="preserve">, </w:t>
+      </w:r>
+      <w:proofErr w:type="gramStart"/>
+      <w:r>
+        <w:t>increase  the</w:t>
+      </w:r>
+      <w:proofErr w:type="gramEnd"/>
+      <w:r>
+        <w:t xml:space="preserve"> transaction number by 1</w:t>
       </w:r>
       <w:r>
         <w:t>, otherwise reset it using the new date. Turn it into a string</w:t>
@@ -387,18 +417,33 @@
         </w:rPr>
         <w:t>)</w:t>
       </w:r>
-    </w:p>
-    <w:p>
-      <w:pPr>
-        <w:pStyle w:val="ListParagraph"/>
-        <w:numPr>
-          <w:ilvl w:val="2"/>
-          <w:numId w:val="1"/>
-        </w:numPr>
-      </w:pPr>
-      <w:r>
-        <w:t>Ask users what day to run the report in using this format: mm/dd/yyyy</w:t>
-      </w:r>
+      <w:bookmarkStart w:id="0" w:name="_GoBack"/>
+      <w:bookmarkEnd w:id="0"/>
+    </w:p>
+    <w:p>
+      <w:pPr>
+        <w:pStyle w:val="ListParagraph"/>
+        <w:numPr>
+          <w:ilvl w:val="2"/>
+          <w:numId w:val="1"/>
+        </w:numPr>
+      </w:pPr>
+      <w:r>
+        <w:t>Ask users what day to run the report in using this format: mm/</w:t>
+      </w:r>
+      <w:proofErr w:type="spellStart"/>
+      <w:r>
+        <w:t>dd</w:t>
+      </w:r>
+      <w:proofErr w:type="spellEnd"/>
+      <w:r>
+        <w:t>/</w:t>
+      </w:r>
+      <w:proofErr w:type="spellStart"/>
+      <w:r>
+        <w:t>yyyy</w:t>
+      </w:r>
+      <w:proofErr w:type="spellEnd"/>
     </w:p>
     <w:p>
       <w:pPr>
@@ -412,7 +457,23 @@
         <w:t>Tokenize str</w:t>
       </w:r>
       <w:r>
-        <w:t>ing into mm, dd, yyyy and</w:t>
+        <w:t xml:space="preserve">ing into mm, </w:t>
+      </w:r>
+      <w:proofErr w:type="spellStart"/>
+      <w:r>
+        <w:t>dd</w:t>
+      </w:r>
+      <w:proofErr w:type="spellEnd"/>
+      <w:r>
+        <w:t xml:space="preserve">, </w:t>
+      </w:r>
+      <w:proofErr w:type="spellStart"/>
+      <w:r>
+        <w:t>yyyy</w:t>
+      </w:r>
+      <w:proofErr w:type="spellEnd"/>
+      <w:r>
+        <w:t xml:space="preserve"> and</w:t>
       </w:r>
       <w:r>
         <w:t xml:space="preserve"> create or</w:t>
@@ -457,7 +518,15 @@
         </w:numPr>
       </w:pPr>
       <w:r>
-        <w:t>Call TokenizeLine for each line and add up # of units sold</w:t>
+        <w:t xml:space="preserve">Call </w:t>
+      </w:r>
+      <w:proofErr w:type="spellStart"/>
+      <w:r>
+        <w:t>TokenizeLine</w:t>
+      </w:r>
+      <w:proofErr w:type="spellEnd"/>
+      <w:r>
+        <w:t xml:space="preserve"> for each line and add up # of units sold</w:t>
       </w:r>
     </w:p>
     <w:p>
@@ -508,7 +577,15 @@
         </w:numPr>
       </w:pPr>
       <w:r>
-        <w:t>Call object’s corresponding DisplayReport method</w:t>
+        <w:t xml:space="preserve">Call object’s corresponding </w:t>
+      </w:r>
+      <w:proofErr w:type="spellStart"/>
+      <w:r>
+        <w:t>DisplayReport</w:t>
+      </w:r>
+      <w:proofErr w:type="spellEnd"/>
+      <w:r>
+        <w:t xml:space="preserve"> method</w:t>
       </w:r>
       <w:r>
         <w:t xml:space="preserve"> and pass in date</w:t>
@@ -647,8 +724,13 @@
         </w:numPr>
       </w:pPr>
       <w:r>
-        <w:t>Ask users what month to run the report in using this format: mm/yyyy</w:t>
-      </w:r>
+        <w:t>Ask users what month to run the report in using this format: mm/</w:t>
+      </w:r>
+      <w:proofErr w:type="spellStart"/>
+      <w:r>
+        <w:t>yyyy</w:t>
+      </w:r>
+      <w:proofErr w:type="spellEnd"/>
     </w:p>
     <w:p>
       <w:pPr>
@@ -662,7 +744,15 @@
         <w:t>Tokenize input string into mm and</w:t>
       </w:r>
       <w:r>
-        <w:t xml:space="preserve"> yyyy then create or look for a file called </w:t>
+        <w:t xml:space="preserve"> </w:t>
+      </w:r>
+      <w:proofErr w:type="spellStart"/>
+      <w:r>
+        <w:t>yyyy</w:t>
+      </w:r>
+      <w:proofErr w:type="spellEnd"/>
+      <w:r>
+        <w:t xml:space="preserve"> then create or look for a file called </w:t>
       </w:r>
       <w:r>
         <w:rPr>
@@ -695,7 +785,15 @@
         </w:numPr>
       </w:pPr>
       <w:r>
-        <w:t>Call TokenizeLine for each line and add up # of units sold</w:t>
+        <w:t xml:space="preserve">Call </w:t>
+      </w:r>
+      <w:proofErr w:type="spellStart"/>
+      <w:r>
+        <w:t>TokenizeLine</w:t>
+      </w:r>
+      <w:proofErr w:type="spellEnd"/>
+      <w:r>
+        <w:t xml:space="preserve"> for each line and add up # of units sold</w:t>
       </w:r>
     </w:p>
     <w:p>
@@ -746,7 +844,15 @@
         </w:numPr>
       </w:pPr>
       <w:r>
-        <w:t>Call object’s corresponding DisplayReport method</w:t>
+        <w:t xml:space="preserve">Call object’s corresponding </w:t>
+      </w:r>
+      <w:proofErr w:type="spellStart"/>
+      <w:r>
+        <w:t>DisplayReport</w:t>
+      </w:r>
+      <w:proofErr w:type="spellEnd"/>
+      <w:r>
+        <w:t xml:space="preserve"> method</w:t>
       </w:r>
     </w:p>
     <w:p>
@@ -859,8 +965,13 @@
         </w:numPr>
       </w:pPr>
       <w:r>
-        <w:t>Ask user for which year to run the report in format of yyyy</w:t>
-      </w:r>
+        <w:t xml:space="preserve">Ask user for which year to run the report in format of </w:t>
+      </w:r>
+      <w:proofErr w:type="spellStart"/>
+      <w:r>
+        <w:t>yyyy</w:t>
+      </w:r>
+      <w:proofErr w:type="spellEnd"/>
     </w:p>
     <w:p>
       <w:pPr>
@@ -892,7 +1003,15 @@
         </w:numPr>
       </w:pPr>
       <w:r>
-        <w:t>Call TokenizeLine for each line and add up # of units sold</w:t>
+        <w:t xml:space="preserve">Call </w:t>
+      </w:r>
+      <w:proofErr w:type="spellStart"/>
+      <w:r>
+        <w:t>TokenizeLine</w:t>
+      </w:r>
+      <w:proofErr w:type="spellEnd"/>
+      <w:r>
+        <w:t xml:space="preserve"> for each line and add up # of units sold</w:t>
       </w:r>
     </w:p>
     <w:p>
@@ -943,7 +1062,15 @@
         </w:numPr>
       </w:pPr>
       <w:r>
-        <w:t>Call object’s corresponding DisplayReport method</w:t>
+        <w:t xml:space="preserve">Call object’s corresponding </w:t>
+      </w:r>
+      <w:proofErr w:type="spellStart"/>
+      <w:r>
+        <w:t>DisplayReport</w:t>
+      </w:r>
+      <w:proofErr w:type="spellEnd"/>
+      <w:r>
+        <w:t xml:space="preserve"> method</w:t>
       </w:r>
     </w:p>
     <w:p>
@@ -954,12 +1081,14 @@
           <w:numId w:val="1"/>
         </w:numPr>
       </w:pPr>
+      <w:proofErr w:type="spellStart"/>
       <w:r>
         <w:rPr>
           <w:b/>
         </w:rPr>
         <w:t>TokenizeLine</w:t>
       </w:r>
+      <w:proofErr w:type="spellEnd"/>
       <w:r>
         <w:rPr>
           <w:b/>
@@ -1904,12 +2033,21 @@
           <w:highlight w:val="yellow"/>
         </w:rPr>
       </w:pPr>
+      <w:proofErr w:type="spellStart"/>
       <w:r>
         <w:rPr>
           <w:b/>
           <w:highlight w:val="yellow"/>
         </w:rPr>
-        <w:t xml:space="preserve">DisplayReport </w:t>
+        <w:t>DisplayReport</w:t>
+      </w:r>
+      <w:proofErr w:type="spellEnd"/>
+      <w:r>
+        <w:rPr>
+          <w:b/>
+          <w:highlight w:val="yellow"/>
+        </w:rPr>
+        <w:t xml:space="preserve"> </w:t>
       </w:r>
       <w:r>
         <w:rPr>
@@ -2083,10 +2221,14 @@
           <w:ilvl w:val="1"/>
           <w:numId w:val="1"/>
         </w:numPr>
-      </w:pPr>
-      <w:r>
-        <w:rPr>
-          <w:b/>
+        <w:rPr>
+          <w:highlight w:val="yellow"/>
+        </w:rPr>
+      </w:pPr>
+      <w:r>
+        <w:rPr>
+          <w:b/>
+          <w:highlight w:val="yellow"/>
         </w:rPr>
         <w:t>Printing out a receipt</w:t>
       </w:r>

</xml_diff>

<commit_message>
pushing through ending day report
</commit_message>
<xml_diff>
--- a/JavaFinalProjectResearch.docx
+++ b/JavaFinalProjectResearch.docx
@@ -1,6 +1,6 @@
 
 <file path=word/document.xml><?xml version="1.0" encoding="utf-8"?>
-<w:document xmlns:wpc="http://schemas.microsoft.com/office/word/2010/wordprocessingCanvas" xmlns:cx="http://schemas.microsoft.com/office/drawing/2014/chartex" xmlns:mc="http://schemas.openxmlformats.org/markup-compatibility/2006" xmlns:o="urn:schemas-microsoft-com:office:office" xmlns:r="http://schemas.openxmlformats.org/officeDocument/2006/relationships" xmlns:m="http://schemas.openxmlformats.org/officeDocument/2006/math" xmlns:v="urn:schemas-microsoft-com:vml" xmlns:wp14="http://schemas.microsoft.com/office/word/2010/wordprocessingDrawing" xmlns:wp="http://schemas.openxmlformats.org/drawingml/2006/wordprocessingDrawing" xmlns:w10="urn:schemas-microsoft-com:office:word" xmlns:w="http://schemas.openxmlformats.org/wordprocessingml/2006/main" xmlns:w14="http://schemas.microsoft.com/office/word/2010/wordml" xmlns:w15="http://schemas.microsoft.com/office/word/2012/wordml" xmlns:w16se="http://schemas.microsoft.com/office/word/2015/wordml/symex" xmlns:wpg="http://schemas.microsoft.com/office/word/2010/wordprocessingGroup" xmlns:wpi="http://schemas.microsoft.com/office/word/2010/wordprocessingInk" xmlns:wne="http://schemas.microsoft.com/office/word/2006/wordml" xmlns:wps="http://schemas.microsoft.com/office/word/2010/wordprocessingShape" mc:Ignorable="w14 w15 w16se wp14">
+<w:document xmlns:wpc="http://schemas.microsoft.com/office/word/2010/wordprocessingCanvas" xmlns:cx="http://schemas.microsoft.com/office/drawing/2014/chartex" xmlns:cx1="http://schemas.microsoft.com/office/drawing/2015/9/8/chartex" xmlns:cx2="http://schemas.microsoft.com/office/drawing/2015/10/21/chartex" xmlns:cx3="http://schemas.microsoft.com/office/drawing/2016/5/9/chartex" xmlns:cx4="http://schemas.microsoft.com/office/drawing/2016/5/10/chartex" xmlns:cx5="http://schemas.microsoft.com/office/drawing/2016/5/11/chartex" xmlns:cx6="http://schemas.microsoft.com/office/drawing/2016/5/12/chartex" xmlns:cx7="http://schemas.microsoft.com/office/drawing/2016/5/13/chartex" xmlns:cx8="http://schemas.microsoft.com/office/drawing/2016/5/14/chartex" xmlns:mc="http://schemas.openxmlformats.org/markup-compatibility/2006" xmlns:aink="http://schemas.microsoft.com/office/drawing/2016/ink" xmlns:am3d="http://schemas.microsoft.com/office/drawing/2017/model3d" xmlns:o="urn:schemas-microsoft-com:office:office" xmlns:r="http://schemas.openxmlformats.org/officeDocument/2006/relationships" xmlns:m="http://schemas.openxmlformats.org/officeDocument/2006/math" xmlns:v="urn:schemas-microsoft-com:vml" xmlns:wp14="http://schemas.microsoft.com/office/word/2010/wordprocessingDrawing" xmlns:wp="http://schemas.openxmlformats.org/drawingml/2006/wordprocessingDrawing" xmlns:w10="urn:schemas-microsoft-com:office:word" xmlns:w="http://schemas.openxmlformats.org/wordprocessingml/2006/main" xmlns:w14="http://schemas.microsoft.com/office/word/2010/wordml" xmlns:w15="http://schemas.microsoft.com/office/word/2012/wordml" xmlns:w16cid="http://schemas.microsoft.com/office/word/2016/wordml/cid" xmlns:w16se="http://schemas.microsoft.com/office/word/2015/wordml/symex" xmlns:wpg="http://schemas.microsoft.com/office/word/2010/wordprocessingGroup" xmlns:wpi="http://schemas.microsoft.com/office/word/2010/wordprocessingInk" xmlns:wne="http://schemas.microsoft.com/office/word/2006/wordml" xmlns:wps="http://schemas.microsoft.com/office/word/2010/wordprocessingShape" mc:Ignorable="w14 w15 w16se w16cid wp14">
   <w:body>
     <w:p>
       <w:r>
@@ -113,7 +113,7 @@
           <w:noProof/>
         </w:rPr>
         <w:drawing>
-          <wp:inline distT="0" distB="0" distL="0" distR="0" wp14:anchorId="2AC700EC" wp14:editId="0D1238AA">
+          <wp:inline distT="0" distB="0" distL="0" distR="0" wp14:anchorId="2D61B65A" wp14:editId="189D54FE">
             <wp:extent cx="2828925" cy="1238250"/>
             <wp:effectExtent l="0" t="0" r="9525" b="0"/>
             <wp:docPr id="5" name="Picture 5"/>
@@ -354,7 +354,7 @@
         </w:rPr>
         <w:lastRenderedPageBreak/>
         <w:drawing>
-          <wp:inline distT="0" distB="0" distL="0" distR="0" wp14:anchorId="0538E59F" wp14:editId="59822C64">
+          <wp:inline distT="0" distB="0" distL="0" distR="0" wp14:anchorId="66D253E3" wp14:editId="2DE90D79">
             <wp:extent cx="4619625" cy="2190750"/>
             <wp:effectExtent l="0" t="0" r="9525" b="0"/>
             <wp:docPr id="6" name="Picture 6"/>
@@ -422,174 +422,156 @@
         </w:rPr>
         <w:t>)</w:t>
       </w:r>
-      <w:bookmarkStart w:id="0" w:name="_GoBack"/>
-      <w:bookmarkEnd w:id="0"/>
-    </w:p>
-    <w:p>
-      <w:pPr>
-        <w:pStyle w:val="ListParagraph"/>
-        <w:numPr>
-          <w:ilvl w:val="2"/>
-          <w:numId w:val="1"/>
-        </w:numPr>
-      </w:pPr>
-      <w:r>
-        <w:t>Ask users what day to run the report in using this format: mm/</w:t>
+    </w:p>
+    <w:p>
+      <w:pPr>
+        <w:pStyle w:val="ListParagraph"/>
+        <w:numPr>
+          <w:ilvl w:val="2"/>
+          <w:numId w:val="1"/>
+        </w:numPr>
+      </w:pPr>
+      <w:r>
+        <w:t>Ask users what day to run the report in using this format: mm/dd/</w:t>
       </w:r>
       <w:proofErr w:type="spellStart"/>
       <w:r>
-        <w:t>dd</w:t>
+        <w:t>yyyy</w:t>
       </w:r>
       <w:proofErr w:type="spellEnd"/>
-      <w:r>
-        <w:t>/</w:t>
+    </w:p>
+    <w:p>
+      <w:pPr>
+        <w:pStyle w:val="ListParagraph"/>
+        <w:numPr>
+          <w:ilvl w:val="2"/>
+          <w:numId w:val="1"/>
+        </w:numPr>
+      </w:pPr>
+      <w:r>
+        <w:t>Tokenize str</w:t>
+      </w:r>
+      <w:r>
+        <w:t xml:space="preserve">ing into mm, dd, </w:t>
       </w:r>
       <w:proofErr w:type="spellStart"/>
       <w:r>
         <w:t>yyyy</w:t>
       </w:r>
       <w:proofErr w:type="spellEnd"/>
-    </w:p>
-    <w:p>
-      <w:pPr>
-        <w:pStyle w:val="ListParagraph"/>
-        <w:numPr>
-          <w:ilvl w:val="2"/>
-          <w:numId w:val="1"/>
-        </w:numPr>
-      </w:pPr>
-      <w:r>
-        <w:t>Tokenize str</w:t>
-      </w:r>
-      <w:r>
-        <w:t xml:space="preserve">ing into mm, </w:t>
+      <w:r>
+        <w:t xml:space="preserve"> and</w:t>
+      </w:r>
+      <w:r>
+        <w:t xml:space="preserve"> create or</w:t>
+      </w:r>
+      <w:r>
+        <w:t xml:space="preserve"> look for</w:t>
+      </w:r>
+      <w:r>
+        <w:t xml:space="preserve"> a file called </w:t>
+      </w:r>
+      <w:r>
+        <w:rPr>
+          <w:b/>
+        </w:rPr>
+        <w:t>daySale_yyyymmdd.txt</w:t>
+      </w:r>
+      <w:r>
+        <w:rPr>
+          <w:b/>
+        </w:rPr>
+        <w:t xml:space="preserve"> </w:t>
+      </w:r>
+    </w:p>
+    <w:p>
+      <w:pPr>
+        <w:pStyle w:val="ListParagraph"/>
+        <w:numPr>
+          <w:ilvl w:val="2"/>
+          <w:numId w:val="1"/>
+        </w:numPr>
+      </w:pPr>
+      <w:r>
+        <w:t>Open that file for reading (use a scanner)</w:t>
+      </w:r>
+    </w:p>
+    <w:p>
+      <w:pPr>
+        <w:pStyle w:val="ListParagraph"/>
+        <w:numPr>
+          <w:ilvl w:val="2"/>
+          <w:numId w:val="1"/>
+        </w:numPr>
+      </w:pPr>
+      <w:r>
+        <w:t xml:space="preserve">Call </w:t>
       </w:r>
       <w:proofErr w:type="spellStart"/>
       <w:r>
-        <w:t>dd</w:t>
+        <w:t>TokenizeLine</w:t>
       </w:r>
       <w:proofErr w:type="spellEnd"/>
       <w:r>
-        <w:t xml:space="preserve">, </w:t>
+        <w:t xml:space="preserve"> for each line and add up # of units sold</w:t>
+      </w:r>
+    </w:p>
+    <w:p>
+      <w:pPr>
+        <w:pStyle w:val="ListParagraph"/>
+        <w:numPr>
+          <w:ilvl w:val="2"/>
+          <w:numId w:val="1"/>
+        </w:numPr>
+      </w:pPr>
+      <w:r>
+        <w:t>Close the file</w:t>
+      </w:r>
+    </w:p>
+    <w:p>
+      <w:pPr>
+        <w:pStyle w:val="ListParagraph"/>
+        <w:numPr>
+          <w:ilvl w:val="2"/>
+          <w:numId w:val="1"/>
+        </w:numPr>
+      </w:pPr>
+      <w:r>
+        <w:t xml:space="preserve">With this information, </w:t>
+      </w:r>
+      <w:r>
+        <w:rPr>
+          <w:b/>
+        </w:rPr>
+        <w:t xml:space="preserve">create a new ProductSP19_Valeriano object </w:t>
+      </w:r>
+      <w:r>
+        <w:t>and pass in the # of each unit</w:t>
+      </w:r>
+      <w:r>
+        <w:t xml:space="preserve"> sold</w:t>
+      </w:r>
+      <w:r>
+        <w:t xml:space="preserve"> in constructor</w:t>
+      </w:r>
+    </w:p>
+    <w:p>
+      <w:pPr>
+        <w:pStyle w:val="ListParagraph"/>
+        <w:numPr>
+          <w:ilvl w:val="2"/>
+          <w:numId w:val="1"/>
+        </w:numPr>
+      </w:pPr>
+      <w:r>
+        <w:t xml:space="preserve">Call object’s corresponding </w:t>
       </w:r>
       <w:proofErr w:type="spellStart"/>
       <w:r>
-        <w:t>yyyy</w:t>
+        <w:t>DisplayReport</w:t>
       </w:r>
       <w:proofErr w:type="spellEnd"/>
       <w:r>
-        <w:t xml:space="preserve"> and</w:t>
-      </w:r>
-      <w:r>
-        <w:t xml:space="preserve"> create or</w:t>
-      </w:r>
-      <w:r>
-        <w:t xml:space="preserve"> look for</w:t>
-      </w:r>
-      <w:r>
-        <w:t xml:space="preserve"> a file called </w:t>
-      </w:r>
-      <w:r>
-        <w:rPr>
-          <w:b/>
-        </w:rPr>
-        <w:t>daySale_yyyymmdd.txt</w:t>
-      </w:r>
-      <w:r>
-        <w:rPr>
-          <w:b/>
-        </w:rPr>
-        <w:t xml:space="preserve"> </w:t>
-      </w:r>
-    </w:p>
-    <w:p>
-      <w:pPr>
-        <w:pStyle w:val="ListParagraph"/>
-        <w:numPr>
-          <w:ilvl w:val="2"/>
-          <w:numId w:val="1"/>
-        </w:numPr>
-      </w:pPr>
-      <w:r>
-        <w:t>Open that file for reading (use a scanner)</w:t>
-      </w:r>
-    </w:p>
-    <w:p>
-      <w:pPr>
-        <w:pStyle w:val="ListParagraph"/>
-        <w:numPr>
-          <w:ilvl w:val="2"/>
-          <w:numId w:val="1"/>
-        </w:numPr>
-      </w:pPr>
-      <w:r>
-        <w:t xml:space="preserve">Call </w:t>
-      </w:r>
-      <w:proofErr w:type="spellStart"/>
-      <w:r>
-        <w:t>TokenizeLine</w:t>
-      </w:r>
-      <w:proofErr w:type="spellEnd"/>
-      <w:r>
-        <w:t xml:space="preserve"> for each line and add up # of units sold</w:t>
-      </w:r>
-    </w:p>
-    <w:p>
-      <w:pPr>
-        <w:pStyle w:val="ListParagraph"/>
-        <w:numPr>
-          <w:ilvl w:val="2"/>
-          <w:numId w:val="1"/>
-        </w:numPr>
-      </w:pPr>
-      <w:r>
-        <w:t>Close the file</w:t>
-      </w:r>
-    </w:p>
-    <w:p>
-      <w:pPr>
-        <w:pStyle w:val="ListParagraph"/>
-        <w:numPr>
-          <w:ilvl w:val="2"/>
-          <w:numId w:val="1"/>
-        </w:numPr>
-      </w:pPr>
-      <w:r>
-        <w:t xml:space="preserve">With this information, </w:t>
-      </w:r>
-      <w:r>
-        <w:rPr>
-          <w:b/>
-        </w:rPr>
-        <w:t xml:space="preserve">create a new ProductSP19_Valeriano object </w:t>
-      </w:r>
-      <w:r>
-        <w:t>and pass in the # of each unit</w:t>
-      </w:r>
-      <w:r>
-        <w:t xml:space="preserve"> sold</w:t>
-      </w:r>
-      <w:r>
-        <w:t xml:space="preserve"> in constructor</w:t>
-      </w:r>
-    </w:p>
-    <w:p>
-      <w:pPr>
-        <w:pStyle w:val="ListParagraph"/>
-        <w:numPr>
-          <w:ilvl w:val="2"/>
-          <w:numId w:val="1"/>
-        </w:numPr>
-      </w:pPr>
-      <w:r>
-        <w:t xml:space="preserve">Call object’s corresponding </w:t>
-      </w:r>
-      <w:proofErr w:type="spellStart"/>
-      <w:r>
-        <w:t>DisplayReport</w:t>
-      </w:r>
-      <w:proofErr w:type="spellEnd"/>
-      <w:r>
         <w:t xml:space="preserve"> method</w:t>
       </w:r>
       <w:r>
@@ -636,7 +618,7 @@
           <w:noProof/>
         </w:rPr>
         <w:drawing>
-          <wp:inline distT="0" distB="0" distL="0" distR="0" wp14:anchorId="527C3336" wp14:editId="0C741DA7">
+          <wp:inline distT="0" distB="0" distL="0" distR="0" wp14:anchorId="60B6A4E9" wp14:editId="59E16332">
             <wp:extent cx="1771650" cy="295275"/>
             <wp:effectExtent l="0" t="0" r="0" b="9525"/>
             <wp:docPr id="8" name="Picture 8"/>
@@ -891,7 +873,7 @@
           <w:noProof/>
         </w:rPr>
         <w:drawing>
-          <wp:inline distT="0" distB="0" distL="0" distR="0" wp14:anchorId="12148ABE" wp14:editId="19FF8DA4">
+          <wp:inline distT="0" distB="0" distL="0" distR="0" wp14:anchorId="36A76C3A" wp14:editId="4FEFB899">
             <wp:extent cx="2028825" cy="295275"/>
             <wp:effectExtent l="0" t="0" r="9525" b="9525"/>
             <wp:docPr id="12" name="Picture 12"/>
@@ -1098,7 +1080,21 @@
         <w:rPr>
           <w:b/>
         </w:rPr>
-        <w:t xml:space="preserve"> (splits a line from a file to get # of units)</w:t>
+        <w:t xml:space="preserve"> (splits a</w:t>
+      </w:r>
+      <w:r>
+        <w:rPr>
+          <w:b/>
+        </w:rPr>
+        <w:t xml:space="preserve"> string according to a delimiter and returns an array of tokens</w:t>
+      </w:r>
+      <w:bookmarkStart w:id="0" w:name="_GoBack"/>
+      <w:bookmarkEnd w:id="0"/>
+      <w:r>
+        <w:rPr>
+          <w:b/>
+        </w:rPr>
+        <w:t>)</w:t>
       </w:r>
     </w:p>
     <w:p>
@@ -1683,7 +1679,7 @@
           <w:noProof/>
         </w:rPr>
         <w:drawing>
-          <wp:inline distT="0" distB="0" distL="0" distR="0" wp14:anchorId="28A2A33F" wp14:editId="76D01834">
+          <wp:inline distT="0" distB="0" distL="0" distR="0" wp14:anchorId="3A89A305" wp14:editId="4D3FBDB3">
             <wp:extent cx="1600200" cy="371475"/>
             <wp:effectExtent l="0" t="0" r="0" b="9525"/>
             <wp:docPr id="2" name="Picture 2"/>
@@ -1847,7 +1843,7 @@
           <w:noProof/>
         </w:rPr>
         <w:drawing>
-          <wp:inline distT="0" distB="0" distL="0" distR="0" wp14:anchorId="2740EEAA" wp14:editId="1D52C425">
+          <wp:inline distT="0" distB="0" distL="0" distR="0" wp14:anchorId="215D4F6D" wp14:editId="13BCC272">
             <wp:extent cx="1743075" cy="400050"/>
             <wp:effectExtent l="0" t="0" r="9525" b="0"/>
             <wp:docPr id="3" name="Picture 3"/>
@@ -1991,7 +1987,7 @@
           <w:noProof/>
         </w:rPr>
         <w:drawing>
-          <wp:inline distT="0" distB="0" distL="0" distR="0" wp14:anchorId="16C16A83" wp14:editId="53E457F8">
+          <wp:inline distT="0" distB="0" distL="0" distR="0" wp14:anchorId="4B7C4B95" wp14:editId="7A6C677F">
             <wp:extent cx="1752600" cy="314325"/>
             <wp:effectExtent l="0" t="0" r="0" b="9525"/>
             <wp:docPr id="4" name="Picture 4"/>
@@ -2084,7 +2080,7 @@
           <w:noProof/>
         </w:rPr>
         <w:drawing>
-          <wp:inline distT="0" distB="0" distL="0" distR="0" wp14:anchorId="435650E2" wp14:editId="6169CDA2">
+          <wp:inline distT="0" distB="0" distL="0" distR="0" wp14:anchorId="2BCB6135" wp14:editId="345D01A6">
             <wp:extent cx="2724150" cy="1600200"/>
             <wp:effectExtent l="0" t="0" r="0" b="0"/>
             <wp:docPr id="10" name="Picture 10"/>
@@ -2130,7 +2126,7 @@
           <w:noProof/>
         </w:rPr>
         <w:drawing>
-          <wp:inline distT="0" distB="0" distL="0" distR="0" wp14:anchorId="3302B065" wp14:editId="0935E5CA">
+          <wp:inline distT="0" distB="0" distL="0" distR="0" wp14:anchorId="6F151D83" wp14:editId="181A0D20">
             <wp:extent cx="2905125" cy="1466850"/>
             <wp:effectExtent l="0" t="0" r="9525" b="0"/>
             <wp:docPr id="11" name="Picture 11"/>
@@ -2177,7 +2173,7 @@
         </w:rPr>
         <w:lastRenderedPageBreak/>
         <w:drawing>
-          <wp:inline distT="0" distB="0" distL="0" distR="0" wp14:anchorId="73BD3AB7" wp14:editId="3D82717F">
+          <wp:inline distT="0" distB="0" distL="0" distR="0" wp14:anchorId="3A7632B5" wp14:editId="6384186D">
             <wp:extent cx="2952750" cy="1590675"/>
             <wp:effectExtent l="0" t="0" r="0" b="9525"/>
             <wp:docPr id="13" name="Picture 13"/>
@@ -2251,7 +2247,7 @@
           <w:noProof/>
         </w:rPr>
         <w:drawing>
-          <wp:inline distT="0" distB="0" distL="0" distR="0" wp14:anchorId="51CE10B5" wp14:editId="627D9C5B">
+          <wp:inline distT="0" distB="0" distL="0" distR="0" wp14:anchorId="5DAA0329" wp14:editId="5E481582">
             <wp:extent cx="3324225" cy="2543175"/>
             <wp:effectExtent l="0" t="0" r="9525" b="9525"/>
             <wp:docPr id="1" name="Picture 1"/>
@@ -2300,7 +2296,7 @@
 </file>
 
 <file path=word/numbering.xml><?xml version="1.0" encoding="utf-8"?>
-<w:numbering xmlns:wpc="http://schemas.microsoft.com/office/word/2010/wordprocessingCanvas" xmlns:cx="http://schemas.microsoft.com/office/drawing/2014/chartex" xmlns:mc="http://schemas.openxmlformats.org/markup-compatibility/2006" xmlns:o="urn:schemas-microsoft-com:office:office" xmlns:r="http://schemas.openxmlformats.org/officeDocument/2006/relationships" xmlns:m="http://schemas.openxmlformats.org/officeDocument/2006/math" xmlns:v="urn:schemas-microsoft-com:vml" xmlns:wp14="http://schemas.microsoft.com/office/word/2010/wordprocessingDrawing" xmlns:wp="http://schemas.openxmlformats.org/drawingml/2006/wordprocessingDrawing" xmlns:w10="urn:schemas-microsoft-com:office:word" xmlns:w="http://schemas.openxmlformats.org/wordprocessingml/2006/main" xmlns:w14="http://schemas.microsoft.com/office/word/2010/wordml" xmlns:w15="http://schemas.microsoft.com/office/word/2012/wordml" xmlns:w16se="http://schemas.microsoft.com/office/word/2015/wordml/symex" xmlns:wpg="http://schemas.microsoft.com/office/word/2010/wordprocessingGroup" xmlns:wpi="http://schemas.microsoft.com/office/word/2010/wordprocessingInk" xmlns:wne="http://schemas.microsoft.com/office/word/2006/wordml" xmlns:wps="http://schemas.microsoft.com/office/word/2010/wordprocessingShape" mc:Ignorable="w14 w15 w16se wp14">
+<w:numbering xmlns:wpc="http://schemas.microsoft.com/office/word/2010/wordprocessingCanvas" xmlns:cx="http://schemas.microsoft.com/office/drawing/2014/chartex" xmlns:cx1="http://schemas.microsoft.com/office/drawing/2015/9/8/chartex" xmlns:cx2="http://schemas.microsoft.com/office/drawing/2015/10/21/chartex" xmlns:cx3="http://schemas.microsoft.com/office/drawing/2016/5/9/chartex" xmlns:cx4="http://schemas.microsoft.com/office/drawing/2016/5/10/chartex" xmlns:cx5="http://schemas.microsoft.com/office/drawing/2016/5/11/chartex" xmlns:cx6="http://schemas.microsoft.com/office/drawing/2016/5/12/chartex" xmlns:cx7="http://schemas.microsoft.com/office/drawing/2016/5/13/chartex" xmlns:cx8="http://schemas.microsoft.com/office/drawing/2016/5/14/chartex" xmlns:mc="http://schemas.openxmlformats.org/markup-compatibility/2006" xmlns:aink="http://schemas.microsoft.com/office/drawing/2016/ink" xmlns:am3d="http://schemas.microsoft.com/office/drawing/2017/model3d" xmlns:o="urn:schemas-microsoft-com:office:office" xmlns:r="http://schemas.openxmlformats.org/officeDocument/2006/relationships" xmlns:m="http://schemas.openxmlformats.org/officeDocument/2006/math" xmlns:v="urn:schemas-microsoft-com:vml" xmlns:wp14="http://schemas.microsoft.com/office/word/2010/wordprocessingDrawing" xmlns:wp="http://schemas.openxmlformats.org/drawingml/2006/wordprocessingDrawing" xmlns:w10="urn:schemas-microsoft-com:office:word" xmlns:w="http://schemas.openxmlformats.org/wordprocessingml/2006/main" xmlns:w14="http://schemas.microsoft.com/office/word/2010/wordml" xmlns:w15="http://schemas.microsoft.com/office/word/2012/wordml" xmlns:w16cid="http://schemas.microsoft.com/office/word/2016/wordml/cid" xmlns:w16se="http://schemas.microsoft.com/office/word/2015/wordml/symex" xmlns:wpg="http://schemas.microsoft.com/office/word/2010/wordprocessingGroup" xmlns:wpi="http://schemas.microsoft.com/office/word/2010/wordprocessingInk" xmlns:wne="http://schemas.microsoft.com/office/word/2006/wordml" xmlns:wps="http://schemas.microsoft.com/office/word/2010/wordprocessingShape" mc:Ignorable="w14 w15 w16se w16cid wp14">
   <w:abstractNum w:abstractNumId="0" w15:restartNumberingAfterBreak="0">
     <w:nsid w:val="180C2E24"/>
     <w:multiLevelType w:val="hybridMultilevel"/>
@@ -2535,7 +2531,7 @@
 </file>
 
 <file path=word/styles.xml><?xml version="1.0" encoding="utf-8"?>
-<w:styles xmlns:mc="http://schemas.openxmlformats.org/markup-compatibility/2006" xmlns:r="http://schemas.openxmlformats.org/officeDocument/2006/relationships" xmlns:w="http://schemas.openxmlformats.org/wordprocessingml/2006/main" xmlns:w14="http://schemas.microsoft.com/office/word/2010/wordml" xmlns:w15="http://schemas.microsoft.com/office/word/2012/wordml" xmlns:w16se="http://schemas.microsoft.com/office/word/2015/wordml/symex" mc:Ignorable="w14 w15 w16se">
+<w:styles xmlns:mc="http://schemas.openxmlformats.org/markup-compatibility/2006" xmlns:r="http://schemas.openxmlformats.org/officeDocument/2006/relationships" xmlns:w="http://schemas.openxmlformats.org/wordprocessingml/2006/main" xmlns:w14="http://schemas.microsoft.com/office/word/2010/wordml" xmlns:w15="http://schemas.microsoft.com/office/word/2012/wordml" xmlns:w16cid="http://schemas.microsoft.com/office/word/2016/wordml/cid" xmlns:w16se="http://schemas.microsoft.com/office/word/2015/wordml/symex" mc:Ignorable="w14 w15 w16se w16cid">
   <w:docDefaults>
     <w:rPrDefault>
       <w:rPr>
@@ -2551,7 +2547,7 @@
       </w:pPr>
     </w:pPrDefault>
   </w:docDefaults>
-  <w:latentStyles w:defLockedState="0" w:defUIPriority="99" w:defSemiHidden="0" w:defUnhideWhenUsed="0" w:defQFormat="0" w:count="371">
+  <w:latentStyles w:defLockedState="0" w:defUIPriority="99" w:defSemiHidden="0" w:defUnhideWhenUsed="0" w:defQFormat="0" w:count="376">
     <w:lsdException w:name="Normal" w:uiPriority="0" w:qFormat="1"/>
     <w:lsdException w:name="heading 1" w:uiPriority="9" w:qFormat="1"/>
     <w:lsdException w:name="heading 2" w:semiHidden="1" w:uiPriority="9" w:unhideWhenUsed="1" w:qFormat="1"/>
@@ -2657,7 +2653,6 @@
     <w:lsdException w:name="HTML Sample" w:semiHidden="1" w:unhideWhenUsed="1"/>
     <w:lsdException w:name="HTML Typewriter" w:semiHidden="1" w:unhideWhenUsed="1"/>
     <w:lsdException w:name="HTML Variable" w:semiHidden="1" w:unhideWhenUsed="1"/>
-    <w:lsdException w:name="Normal Table" w:semiHidden="1" w:unhideWhenUsed="1"/>
     <w:lsdException w:name="annotation subject" w:semiHidden="1" w:unhideWhenUsed="1"/>
     <w:lsdException w:name="No List" w:semiHidden="1" w:unhideWhenUsed="1"/>
     <w:lsdException w:name="Outline List 1" w:semiHidden="1" w:unhideWhenUsed="1"/>
@@ -2700,11 +2695,8 @@
     <w:lsdException w:name="Table Contemporary" w:semiHidden="1" w:unhideWhenUsed="1"/>
     <w:lsdException w:name="Table Elegant" w:semiHidden="1" w:unhideWhenUsed="1"/>
     <w:lsdException w:name="Table Professional" w:semiHidden="1" w:unhideWhenUsed="1"/>
-    <w:lsdException w:name="Table Subtle 1" w:semiHidden="1" w:unhideWhenUsed="1"/>
     <w:lsdException w:name="Table Subtle 2" w:semiHidden="1" w:unhideWhenUsed="1"/>
     <w:lsdException w:name="Table Web 1" w:semiHidden="1" w:unhideWhenUsed="1"/>
-    <w:lsdException w:name="Table Web 2" w:semiHidden="1" w:unhideWhenUsed="1"/>
-    <w:lsdException w:name="Table Web 3" w:semiHidden="1" w:unhideWhenUsed="1"/>
     <w:lsdException w:name="Balloon Text" w:semiHidden="1" w:unhideWhenUsed="1"/>
     <w:lsdException w:name="Table Grid" w:uiPriority="39"/>
     <w:lsdException w:name="Table Theme" w:semiHidden="1" w:unhideWhenUsed="1"/>
@@ -2923,6 +2915,11 @@
     <w:lsdException w:name="List Table 5 Dark Accent 6" w:uiPriority="50"/>
     <w:lsdException w:name="List Table 6 Colorful Accent 6" w:uiPriority="51"/>
     <w:lsdException w:name="List Table 7 Colorful Accent 6" w:uiPriority="52"/>
+    <w:lsdException w:name="Mention" w:semiHidden="1" w:unhideWhenUsed="1"/>
+    <w:lsdException w:name="Smart Hyperlink" w:semiHidden="1" w:unhideWhenUsed="1"/>
+    <w:lsdException w:name="Hashtag" w:semiHidden="1" w:unhideWhenUsed="1"/>
+    <w:lsdException w:name="Unresolved Mention" w:semiHidden="1" w:unhideWhenUsed="1"/>
+    <w:lsdException w:name="Smart Link" w:semiHidden="1" w:unhideWhenUsed="1"/>
   </w:latentStyles>
   <w:style w:type="paragraph" w:default="1" w:styleId="Normal">
     <w:name w:val="Normal"/>

</xml_diff>

<commit_message>
close - finished day report now to finish month and year, then debug and refactor
</commit_message>
<xml_diff>
--- a/JavaFinalProjectResearch.docx
+++ b/JavaFinalProjectResearch.docx
@@ -1068,28 +1068,32 @@
           <w:numId w:val="1"/>
         </w:numPr>
       </w:pPr>
-      <w:proofErr w:type="spellStart"/>
-      <w:r>
-        <w:rPr>
-          <w:b/>
-        </w:rPr>
-        <w:t>TokenizeLine</w:t>
-      </w:r>
-      <w:proofErr w:type="spellEnd"/>
-      <w:r>
-        <w:rPr>
-          <w:b/>
-        </w:rPr>
-        <w:t xml:space="preserve"> (splits a</w:t>
-      </w:r>
-      <w:r>
-        <w:rPr>
-          <w:b/>
-        </w:rPr>
-        <w:t xml:space="preserve"> string according to a delimiter and returns an array of tokens</w:t>
+      <w:r>
+        <w:rPr>
+          <w:b/>
+        </w:rPr>
+        <w:t>Tokenize</w:t>
+      </w:r>
+      <w:r>
+        <w:rPr>
+          <w:b/>
+        </w:rPr>
+        <w:t>String</w:t>
       </w:r>
       <w:bookmarkStart w:id="0" w:name="_GoBack"/>
       <w:bookmarkEnd w:id="0"/>
+      <w:r>
+        <w:rPr>
+          <w:b/>
+        </w:rPr>
+        <w:t xml:space="preserve"> (splits a</w:t>
+      </w:r>
+      <w:r>
+        <w:rPr>
+          <w:b/>
+        </w:rPr>
+        <w:t xml:space="preserve"> string according to a delimiter and returns an array of tokens</w:t>
+      </w:r>
       <w:r>
         <w:rPr>
           <w:b/>

</xml_diff>